<commit_message>
done union interactome gene symbol cleaning
</commit_message>
<xml_diff>
--- a/report.docx
+++ b/report.docx
@@ -256,11 +256,7 @@
         </w:numPr>
         <w:spacing w:lineRule="auto" w:line="240"/>
         <w:ind w:left="357" w:hanging="357"/>
-        <w:rPr>
-          <w:rFonts w:ascii="Arial" w:hAnsi="Arial" w:cs="Arial"/>
-          <w:sz w:val="22"/>
-          <w:szCs w:val="22"/>
-        </w:rPr>
+        <w:rPr/>
       </w:pPr>
       <w:r>
         <w:rPr>
@@ -268,7 +264,7 @@
           <w:sz w:val="22"/>
           <w:szCs w:val="22"/>
         </w:rPr>
-        <w:t>Basic introduction about the disease/process</w:t>
+        <w:t>The disease</w:t>
       </w:r>
     </w:p>
     <w:p>
@@ -280,7 +276,8 @@
       <w:r>
         <w:rPr>
           <w:rFonts w:ascii="arial;sans-serif" w:hAnsi="arial;sans-serif"/>
-          <w:b w:val="false"/>
+          <w:b/>
+          <w:bCs/>
           <w:i w:val="false"/>
           <w:caps w:val="false"/>
           <w:smallCaps w:val="false"/>
@@ -366,105 +363,7 @@
           <w:sz w:val="24"/>
           <w:szCs w:val="22"/>
         </w:rPr>
-        <w:t xml:space="preserve">In the section below we will see the genes involved in the disease (the so called seed genes) and the interactions between seed genes and non seed genes in the human organism. We collected the interaction data from two different PPI (Protein-Protein Interaction) </w:t>
-      </w:r>
-      <w:r>
-        <w:rPr>
-          <w:rFonts w:ascii="arial;sans-serif" w:hAnsi="arial;sans-serif"/>
-          <w:b w:val="false"/>
-          <w:i w:val="false"/>
-          <w:caps w:val="false"/>
-          <w:smallCaps w:val="false"/>
-          <w:color w:val="222222"/>
-          <w:spacing w:val="0"/>
-          <w:sz w:val="24"/>
-          <w:szCs w:val="22"/>
-        </w:rPr>
-        <w:t xml:space="preserve">sources </w:t>
-      </w:r>
-      <w:r>
-        <w:rPr>
-          <w:rFonts w:ascii="arial;sans-serif" w:hAnsi="arial;sans-serif"/>
-          <w:b w:val="false"/>
-          <w:i w:val="false"/>
-          <w:caps w:val="false"/>
-          <w:smallCaps w:val="false"/>
-          <w:color w:val="222222"/>
-          <w:spacing w:val="0"/>
-          <w:sz w:val="24"/>
-          <w:szCs w:val="22"/>
-        </w:rPr>
-        <w:t xml:space="preserve">and integrated together to build the </w:t>
-      </w:r>
-      <w:r>
-        <w:rPr>
-          <w:rFonts w:ascii="arial;sans-serif" w:hAnsi="arial;sans-serif"/>
-          <w:b w:val="false"/>
-          <w:i w:val="false"/>
-          <w:caps w:val="false"/>
-          <w:smallCaps w:val="false"/>
-          <w:color w:val="222222"/>
-          <w:spacing w:val="0"/>
-          <w:sz w:val="24"/>
-          <w:szCs w:val="22"/>
-        </w:rPr>
-        <w:t xml:space="preserve">seed genes </w:t>
-      </w:r>
-      <w:r>
-        <w:rPr>
-          <w:rFonts w:ascii="arial;sans-serif" w:hAnsi="arial;sans-serif"/>
-          <w:b w:val="false"/>
-          <w:i w:val="false"/>
-          <w:caps w:val="false"/>
-          <w:smallCaps w:val="false"/>
-          <w:color w:val="222222"/>
-          <w:spacing w:val="0"/>
-          <w:sz w:val="24"/>
-          <w:szCs w:val="22"/>
-        </w:rPr>
-        <w:t xml:space="preserve">interactome, </w:t>
-      </w:r>
-      <w:r>
-        <w:rPr>
-          <w:rFonts w:ascii="arial;sans-serif" w:hAnsi="arial;sans-serif"/>
-          <w:b w:val="false"/>
-          <w:i w:val="false"/>
-          <w:caps w:val="false"/>
-          <w:smallCaps w:val="false"/>
-          <w:color w:val="222222"/>
-          <w:spacing w:val="0"/>
-          <w:sz w:val="24"/>
-          <w:szCs w:val="22"/>
-        </w:rPr>
-        <w:t>the union interactome and the intersection interactome</w:t>
-      </w:r>
-      <w:r>
-        <w:rPr>
-          <w:rFonts w:ascii="arial;sans-serif" w:hAnsi="arial;sans-serif"/>
-          <w:b w:val="false"/>
-          <w:i w:val="false"/>
-          <w:caps w:val="false"/>
-          <w:smallCaps w:val="false"/>
-          <w:color w:val="222222"/>
-          <w:spacing w:val="0"/>
-          <w:sz w:val="24"/>
-          <w:szCs w:val="22"/>
-        </w:rPr>
-        <w:t xml:space="preserve">. Forthemore, we analyzed the network graph obtained by different interactomes </w:t>
-      </w:r>
-      <w:r>
-        <w:rPr>
-          <w:rFonts w:ascii="arial;sans-serif" w:hAnsi="arial;sans-serif"/>
-          <w:b w:val="false"/>
-          <w:i w:val="false"/>
-          <w:caps w:val="false"/>
-          <w:smallCaps w:val="false"/>
-          <w:color w:val="222222"/>
-          <w:spacing w:val="0"/>
-          <w:sz w:val="24"/>
-          <w:szCs w:val="22"/>
-        </w:rPr>
-        <w:t>using a Python library, NetworkX. We applied clustering methods for disease modules discovery. Finally, we found putative disease genes using DIAMOnD tool.</w:t>
+        <w:t>In the section below we will see the genes involved in the disease (the so called seed genes) and the interactions between seed genes and non seed genes in the human organism. We collected the interaction data from two different PPI (Protein-Protein Interaction) sources and integrated together to build the seed genes interactome, the union interactome and the intersection interactome. Furthemore, we analyzed the network graph obtained by different interactomes using a Python library, NetworkX. We applied clustering methods for disease modules discovery. Finally, we found putative disease genes using DIAMOnD tool.</w:t>
       </w:r>
     </w:p>
     <w:p>
@@ -498,6 +397,8 @@
         <w:rPr>
           <w:rFonts w:ascii="arial;sans-serif" w:hAnsi="arial;sans-serif" w:eastAsia="Times New Roman" w:cs="Arial"/>
           <w:b w:val="false"/>
+          <w:b w:val="false"/>
+          <w:i w:val="false"/>
           <w:i w:val="false"/>
           <w:caps w:val="false"/>
           <w:smallCaps w:val="false"/>
@@ -523,16 +424,13 @@
           <w:szCs w:val="22"/>
           <w:lang w:val="en-US" w:eastAsia="en-US" w:bidi="ar-SA"/>
         </w:rPr>
-        <w:t>To get the list of the seed genes involved in the disease, we explored the DisGeNet website which  has a search engine that helps users to find gene-disease associations (GDAs). The gene-disease associations in DisGeNET is organized according to the types of source databases: for example, we get our GDAs from the CURATED dataset, which contains GDAs from UniProt, PsyGeNET, Orphanet, the CGI, CTD (human data), ClinGen, and the Genomics England PanelApp. From the browser we specified our disease of interest (Malignant Mesothelioma) and downloaded the dataset as tab separated text file.</w:t>
-      </w:r>
-    </w:p>
-    <w:p>
-      <w:pPr>
-        <w:pStyle w:val="Parafirst"/>
-        <w:spacing w:lineRule="auto" w:line="276" w:before="114" w:after="114"/>
-        <w:rPr>
-          <w:rFonts w:ascii="arial;sans-serif" w:hAnsi="arial;sans-serif" w:eastAsia="Times New Roman" w:cs="Arial"/>
-          <w:b w:val="false"/>
+        <w:t xml:space="preserve">To get the list of the seed genes involved in the disease, we explored the </w:t>
+      </w:r>
+      <w:r>
+        <w:rPr>
+          <w:rFonts w:eastAsia="Times New Roman" w:cs="Arial" w:ascii="arial;sans-serif" w:hAnsi="arial;sans-serif"/>
+          <w:b/>
+          <w:bCs/>
           <w:i w:val="false"/>
           <w:caps w:val="false"/>
           <w:smallCaps w:val="false"/>
@@ -543,7 +441,8 @@
           <w:szCs w:val="22"/>
           <w:lang w:val="en-US" w:eastAsia="en-US" w:bidi="ar-SA"/>
         </w:rPr>
-      </w:pPr>
+        <w:t>DisGeNet</w:t>
+      </w:r>
       <w:r>
         <w:rPr>
           <w:rFonts w:eastAsia="Times New Roman" w:cs="Arial" w:ascii="arial;sans-serif" w:hAnsi="arial;sans-serif"/>
@@ -558,12 +457,13 @@
           <w:szCs w:val="22"/>
           <w:lang w:val="en-US" w:eastAsia="en-US" w:bidi="ar-SA"/>
         </w:rPr>
-        <w:t>Then, all of our data analysis is perfomed using a Python Library, Pandas, using Jupyter Lab framework. In</w:t>
+        <w:t xml:space="preserve"> website which  has a search engine that helps users to find gene-disease associations (GDAs). The gene-disease associations in </w:t>
       </w:r>
       <w:r>
         <w:rPr>
           <w:rFonts w:eastAsia="Times New Roman" w:cs="Arial" w:ascii="arial;sans-serif" w:hAnsi="arial;sans-serif"/>
-          <w:b w:val="false"/>
+          <w:b/>
+          <w:bCs/>
           <w:i w:val="false"/>
           <w:caps w:val="false"/>
           <w:smallCaps w:val="false"/>
@@ -574,7 +474,60 @@
           <w:szCs w:val="22"/>
           <w:lang w:val="en-US" w:eastAsia="en-US" w:bidi="ar-SA"/>
         </w:rPr>
-        <w:t xml:space="preserve"> Table 1 we show an example of the tab separated text file obtained from the procedure explained above. Of course, for the demonstration purpose we omitted some informations.</w:t>
+        <w:t>DisGeNET</w:t>
+      </w:r>
+      <w:r>
+        <w:rPr>
+          <w:rFonts w:eastAsia="Times New Roman" w:cs="Arial" w:ascii="arial;sans-serif" w:hAnsi="arial;sans-serif"/>
+          <w:b w:val="false"/>
+          <w:i w:val="false"/>
+          <w:caps w:val="false"/>
+          <w:smallCaps w:val="false"/>
+          <w:color w:val="222222"/>
+          <w:spacing w:val="0"/>
+          <w:kern w:val="0"/>
+          <w:sz w:val="24"/>
+          <w:szCs w:val="22"/>
+          <w:lang w:val="en-US" w:eastAsia="en-US" w:bidi="ar-SA"/>
+        </w:rPr>
+        <w:t xml:space="preserve"> is organized according to the types of source databases: for example, we get our GDAs from the CURATED dataset, which contains GDAs from UniProt, PsyGeNET, Orphanet, the CGI, CTD (human data), ClinGen, and the Genomics England PanelApp. From the browser we specified our disease of interest (Malignant Mesothelioma) and downloaded the dataset as tab separated text file.</w:t>
+      </w:r>
+    </w:p>
+    <w:p>
+      <w:pPr>
+        <w:pStyle w:val="Parafirst"/>
+        <w:spacing w:lineRule="auto" w:line="276" w:before="114" w:after="114"/>
+        <w:rPr>
+          <w:rFonts w:ascii="arial;sans-serif" w:hAnsi="arial;sans-serif" w:eastAsia="Times New Roman" w:cs="Arial"/>
+          <w:b w:val="false"/>
+          <w:b w:val="false"/>
+          <w:i w:val="false"/>
+          <w:i w:val="false"/>
+          <w:caps w:val="false"/>
+          <w:smallCaps w:val="false"/>
+          <w:color w:val="222222"/>
+          <w:spacing w:val="0"/>
+          <w:kern w:val="0"/>
+          <w:sz w:val="24"/>
+          <w:szCs w:val="22"/>
+          <w:lang w:val="en-US" w:eastAsia="en-US" w:bidi="ar-SA"/>
+        </w:rPr>
+      </w:pPr>
+      <w:r>
+        <w:rPr>
+          <w:rFonts w:eastAsia="Times New Roman" w:cs="Arial" w:ascii="arial;sans-serif" w:hAnsi="arial;sans-serif"/>
+          <w:b w:val="false"/>
+          <w:i w:val="false"/>
+          <w:caps w:val="false"/>
+          <w:smallCaps w:val="false"/>
+          <w:color w:val="222222"/>
+          <w:spacing w:val="0"/>
+          <w:kern w:val="0"/>
+          <w:sz w:val="24"/>
+          <w:szCs w:val="22"/>
+          <w:lang w:val="en-US" w:eastAsia="en-US" w:bidi="ar-SA"/>
+        </w:rPr>
+        <w:t>Then, all of our data analysis is perfomed using a Python Library, Pandas, all configured under the Jupyter Lab framework. In Table 1 we show an example of the tab separated text file obtained from the procedure explained above. Of course, for the demonstration purpose we omitted some informations.</w:t>
       </w:r>
     </w:p>
     <w:p>
@@ -590,17 +543,7 @@
           <w:sz w:val="22"/>
           <w:szCs w:val="22"/>
         </w:rPr>
-        <w:t>Table 1. </w:t>
-      </w:r>
-      <w:r>
-        <w:rPr>
-          <w:rFonts w:cs="Arial" w:ascii="Arial" w:hAnsi="Arial"/>
-          <w:b/>
-          <w:bCs/>
-          <w:sz w:val="22"/>
-          <w:szCs w:val="22"/>
-        </w:rPr>
-        <w:t>List of seed genes for the Malignant Mesothelioma disease obtained from the CURATED dataset of the DisGeNet database.</w:t>
+        <w:t>Table 1. List of seed genes for the Malignant Mesothelioma disease obtained from the CURATED dataset of the DisGeNet database.</w:t>
       </w:r>
     </w:p>
     <w:tbl>
@@ -616,17 +559,17 @@
         </w:tblCellMar>
       </w:tblPr>
       <w:tblGrid>
-        <w:gridCol w:w="1470"/>
+        <w:gridCol w:w="1469"/>
         <w:gridCol w:w="1700"/>
-        <w:gridCol w:w="1420"/>
+        <w:gridCol w:w="1419"/>
         <w:gridCol w:w="3060"/>
-        <w:gridCol w:w="1650"/>
+        <w:gridCol w:w="1652"/>
       </w:tblGrid>
       <w:tr>
         <w:trPr/>
         <w:tc>
           <w:tcPr>
-            <w:tcW w:w="1470" w:type="dxa"/>
+            <w:tcW w:w="1469" w:type="dxa"/>
             <w:tcBorders>
               <w:top w:val="single" w:sz="6" w:space="0" w:color="000000"/>
               <w:bottom w:val="single" w:sz="6" w:space="0" w:color="000000"/>
@@ -728,7 +671,7 @@
         </w:tc>
         <w:tc>
           <w:tcPr>
-            <w:tcW w:w="1420" w:type="dxa"/>
+            <w:tcW w:w="1419" w:type="dxa"/>
             <w:tcBorders>
               <w:top w:val="single" w:sz="6" w:space="0" w:color="000000"/>
               <w:bottom w:val="single" w:sz="6" w:space="0" w:color="000000"/>
@@ -830,7 +773,7 @@
         </w:tc>
         <w:tc>
           <w:tcPr>
-            <w:tcW w:w="1650" w:type="dxa"/>
+            <w:tcW w:w="1652" w:type="dxa"/>
             <w:tcBorders>
               <w:top w:val="single" w:sz="6" w:space="0" w:color="000000"/>
               <w:bottom w:val="single" w:sz="6" w:space="0" w:color="000000"/>
@@ -884,7 +827,7 @@
         <w:trPr/>
         <w:tc>
           <w:tcPr>
-            <w:tcW w:w="1470" w:type="dxa"/>
+            <w:tcW w:w="1469" w:type="dxa"/>
             <w:tcBorders/>
             <w:shd w:fill="auto" w:val="clear"/>
           </w:tcPr>
@@ -980,7 +923,7 @@
         </w:tc>
         <w:tc>
           <w:tcPr>
-            <w:tcW w:w="1420" w:type="dxa"/>
+            <w:tcW w:w="1419" w:type="dxa"/>
             <w:tcBorders/>
             <w:shd w:fill="auto" w:val="clear"/>
           </w:tcPr>
@@ -1082,7 +1025,7 @@
         </w:tc>
         <w:tc>
           <w:tcPr>
-            <w:tcW w:w="1650" w:type="dxa"/>
+            <w:tcW w:w="1652" w:type="dxa"/>
             <w:tcBorders/>
             <w:shd w:fill="auto" w:val="clear"/>
           </w:tcPr>
@@ -1133,7 +1076,7 @@
         <w:trPr/>
         <w:tc>
           <w:tcPr>
-            <w:tcW w:w="1470" w:type="dxa"/>
+            <w:tcW w:w="1469" w:type="dxa"/>
             <w:tcBorders/>
             <w:shd w:fill="auto" w:val="clear"/>
           </w:tcPr>
@@ -1229,7 +1172,7 @@
         </w:tc>
         <w:tc>
           <w:tcPr>
-            <w:tcW w:w="1420" w:type="dxa"/>
+            <w:tcW w:w="1419" w:type="dxa"/>
             <w:tcBorders/>
             <w:shd w:fill="auto" w:val="clear"/>
           </w:tcPr>
@@ -1331,7 +1274,7 @@
         </w:tc>
         <w:tc>
           <w:tcPr>
-            <w:tcW w:w="1650" w:type="dxa"/>
+            <w:tcW w:w="1652" w:type="dxa"/>
             <w:tcBorders/>
             <w:shd w:fill="auto" w:val="clear"/>
           </w:tcPr>
@@ -1382,7 +1325,7 @@
         <w:trPr/>
         <w:tc>
           <w:tcPr>
-            <w:tcW w:w="1470" w:type="dxa"/>
+            <w:tcW w:w="1469" w:type="dxa"/>
             <w:tcBorders/>
             <w:shd w:fill="auto" w:val="clear"/>
           </w:tcPr>
@@ -1478,7 +1421,7 @@
         </w:tc>
         <w:tc>
           <w:tcPr>
-            <w:tcW w:w="1420" w:type="dxa"/>
+            <w:tcW w:w="1419" w:type="dxa"/>
             <w:tcBorders/>
             <w:shd w:fill="auto" w:val="clear"/>
           </w:tcPr>
@@ -1574,7 +1517,7 @@
         </w:tc>
         <w:tc>
           <w:tcPr>
-            <w:tcW w:w="1650" w:type="dxa"/>
+            <w:tcW w:w="1652" w:type="dxa"/>
             <w:tcBorders/>
             <w:shd w:fill="auto" w:val="clear"/>
           </w:tcPr>
@@ -1625,7 +1568,7 @@
         <w:trPr/>
         <w:tc>
           <w:tcPr>
-            <w:tcW w:w="1470" w:type="dxa"/>
+            <w:tcW w:w="1469" w:type="dxa"/>
             <w:tcBorders>
               <w:bottom w:val="single" w:sz="6" w:space="0" w:color="000000"/>
             </w:tcBorders>
@@ -1725,7 +1668,7 @@
         </w:tc>
         <w:tc>
           <w:tcPr>
-            <w:tcW w:w="1420" w:type="dxa"/>
+            <w:tcW w:w="1419" w:type="dxa"/>
             <w:tcBorders>
               <w:bottom w:val="single" w:sz="6" w:space="0" w:color="000000"/>
             </w:tcBorders>
@@ -1825,7 +1768,7 @@
         </w:tc>
         <w:tc>
           <w:tcPr>
-            <w:tcW w:w="1650" w:type="dxa"/>
+            <w:tcW w:w="1652" w:type="dxa"/>
             <w:tcBorders>
               <w:bottom w:val="single" w:sz="6" w:space="0" w:color="000000"/>
             </w:tcBorders>
@@ -1886,17 +1829,8 @@
       </w:pPr>
       <w:r>
         <w:rPr>
-          <w:rFonts w:eastAsia="Times New Roman" w:cs="Arial" w:ascii="arial;sans-serif" w:hAnsi="arial;sans-serif"/>
-          <w:b w:val="false"/>
-          <w:i w:val="false"/>
-          <w:caps w:val="false"/>
-          <w:smallCaps w:val="false"/>
-          <w:color w:val="222222"/>
-          <w:spacing w:val="0"/>
-          <w:kern w:val="0"/>
-          <w:sz w:val="24"/>
-          <w:szCs w:val="22"/>
-          <w:lang w:val="en-US" w:eastAsia="en-US" w:bidi="ar-SA"/>
+          <w:rFonts w:ascii="Arial" w:hAnsi="Arial"/>
+          <w:sz w:val="22"/>
         </w:rPr>
       </w:r>
     </w:p>
@@ -1908,7 +1842,7 @@
           <w:numId w:val="0"/>
         </w:numPr>
         <w:spacing w:lineRule="auto" w:line="240"/>
-        <w:ind w:hanging="0"/>
+        <w:ind w:left="357" w:hanging="0"/>
         <w:rPr>
           <w:rFonts w:ascii="Arial" w:hAnsi="Arial" w:eastAsia="Times New Roman" w:cs="Arial"/>
           <w:b w:val="false"/>
@@ -1932,33 +1866,7 @@
           <w:szCs w:val="22"/>
           <w:lang w:val="en-US" w:eastAsia="en-US" w:bidi="ar-SA"/>
         </w:rPr>
-        <w:t xml:space="preserve">For all genes in the seed gene list, we have checked if the symbols were updated and approved on the HGNC website. All of the </w:t>
-      </w:r>
-      <w:r>
-        <w:rPr>
-          <w:rFonts w:eastAsia="Times New Roman" w:cs="Arial" w:ascii="Arial" w:hAnsi="Arial"/>
-          <w:b w:val="false"/>
-          <w:bCs w:val="false"/>
-          <w:color w:val="auto"/>
-          <w:kern w:val="0"/>
-          <w:sz w:val="22"/>
-          <w:szCs w:val="22"/>
-          <w:lang w:val="en-US" w:eastAsia="en-US" w:bidi="ar-SA"/>
-        </w:rPr>
-        <w:t>gene symbols</w:t>
-      </w:r>
-      <w:r>
-        <w:rPr>
-          <w:rFonts w:eastAsia="Times New Roman" w:cs="Arial" w:ascii="Arial" w:hAnsi="Arial"/>
-          <w:b w:val="false"/>
-          <w:bCs w:val="false"/>
-          <w:color w:val="auto"/>
-          <w:kern w:val="0"/>
-          <w:sz w:val="22"/>
-          <w:szCs w:val="22"/>
-          <w:lang w:val="en-US" w:eastAsia="en-US" w:bidi="ar-SA"/>
-        </w:rPr>
-        <w:t xml:space="preserve"> were approved. </w:t>
+        <w:t xml:space="preserve">For all genes in the seed gene list, we have checked if the symbols were updated and approved on the HGNC website. All of the gene symbols were approved. </w:t>
       </w:r>
     </w:p>
     <w:p>
@@ -1969,7 +1877,7 @@
           <w:numId w:val="0"/>
         </w:numPr>
         <w:spacing w:lineRule="auto" w:line="240" w:before="18" w:after="0"/>
-        <w:ind w:hanging="0"/>
+        <w:ind w:left="357" w:hanging="0"/>
         <w:rPr>
           <w:rFonts w:ascii="Arial" w:hAnsi="Arial" w:eastAsia="Times New Roman" w:cs="Arial"/>
           <w:b w:val="false"/>
@@ -1993,33 +1901,7 @@
           <w:szCs w:val="22"/>
           <w:lang w:val="en-US" w:eastAsia="en-US" w:bidi="ar-SA"/>
         </w:rPr>
-        <w:t>Then, we</w:t>
-      </w:r>
-      <w:r>
-        <w:rPr>
-          <w:rFonts w:eastAsia="Times New Roman" w:cs="Arial" w:ascii="Arial" w:hAnsi="Arial"/>
-          <w:b w:val="false"/>
-          <w:bCs w:val="false"/>
-          <w:color w:val="auto"/>
-          <w:kern w:val="0"/>
-          <w:sz w:val="22"/>
-          <w:szCs w:val="22"/>
-          <w:lang w:val="en-US" w:eastAsia="en-US" w:bidi="ar-SA"/>
-        </w:rPr>
-        <w:t xml:space="preserve"> have collected the </w:t>
-      </w:r>
-      <w:r>
-        <w:rPr>
-          <w:rFonts w:eastAsia="Times New Roman" w:cs="Arial" w:ascii="Arial" w:hAnsi="Arial"/>
-          <w:b w:val="false"/>
-          <w:bCs w:val="false"/>
-          <w:color w:val="auto"/>
-          <w:kern w:val="0"/>
-          <w:sz w:val="22"/>
-          <w:szCs w:val="22"/>
-          <w:lang w:val="en-US" w:eastAsia="en-US" w:bidi="ar-SA"/>
-        </w:rPr>
-        <w:t>following information from Uniprot:</w:t>
+        <w:t>Then, we have collected the following information from Uniprot:</w:t>
       </w:r>
     </w:p>
     <w:p>
@@ -2053,7 +1935,7 @@
           <w:szCs w:val="22"/>
           <w:lang w:val="en-US" w:eastAsia="en-US" w:bidi="ar-SA"/>
         </w:rPr>
-        <w:t>Official gene symbol</w:t>
+        <w:t>Official gene symbol.</w:t>
       </w:r>
     </w:p>
     <w:p>
@@ -2087,7 +1969,7 @@
           <w:szCs w:val="22"/>
           <w:lang w:val="en-US" w:eastAsia="en-US" w:bidi="ar-SA"/>
         </w:rPr>
-        <w:t>Uniprot AC (a.k.a. ‘Uniprot entry’)</w:t>
+        <w:t>Uniprot AC (a.k.a. ‘Uniprot entry’).</w:t>
       </w:r>
     </w:p>
     <w:p>
@@ -2121,7 +2003,7 @@
           <w:szCs w:val="22"/>
           <w:lang w:val="en-US" w:eastAsia="en-US" w:bidi="ar-SA"/>
         </w:rPr>
-        <w:t>Protein name</w:t>
+        <w:t>Protein name.</w:t>
       </w:r>
     </w:p>
     <w:p>
@@ -2155,7 +2037,7 @@
           <w:szCs w:val="22"/>
           <w:lang w:val="en-US" w:eastAsia="en-US" w:bidi="ar-SA"/>
         </w:rPr>
-        <w:t>Entrez Gene ID (a.k.a ‘GeneID)</w:t>
+        <w:t>Entrez Gene ID (a.k.a ‘GeneID),</w:t>
       </w:r>
     </w:p>
     <w:p>
@@ -2189,7 +2071,7 @@
           <w:szCs w:val="22"/>
           <w:lang w:val="en-US" w:eastAsia="en-US" w:bidi="ar-SA"/>
         </w:rPr>
-        <w:t>Very brief description of its function</w:t>
+        <w:t>and a very brief description of its function</w:t>
       </w:r>
     </w:p>
     <w:p>
@@ -2215,6 +2097,25 @@
           <w:lang w:val="en-US" w:eastAsia="en-US" w:bidi="ar-SA"/>
         </w:rPr>
         <w:t xml:space="preserve">Every information was collected from Uniprot’s section </w:t>
+      </w:r>
+      <w:r>
+        <w:rPr>
+          <w:rStyle w:val="Enfasiforte"/>
+          <w:rFonts w:ascii="Liberation Sans" w:hAnsi="Liberation Sans"/>
+          <w:b w:val="false"/>
+          <w:i w:val="false"/>
+          <w:caps w:val="false"/>
+          <w:smallCaps w:val="false"/>
+          <w:strike w:val="false"/>
+          <w:dstrike w:val="false"/>
+          <w:color w:val="222222"/>
+          <w:spacing w:val="0"/>
+          <w:sz w:val="20"/>
+          <w:szCs w:val="20"/>
+          <w:u w:val="none"/>
+          <w:effect w:val="none"/>
+        </w:rPr>
+        <w:t>Reviewed (Swiss-Prot). Anyway, for the last point, we</w:t>
       </w:r>
       <w:r>
         <w:rPr>
@@ -2232,7 +2133,7 @@
           <w:u w:val="none"/>
           <w:effect w:val="none"/>
         </w:rPr>
-        <w:t xml:space="preserve">Reviewed (Swiss-Prot). Anyway, for the last point, we </w:t>
+        <w:t xml:space="preserve"> </w:t>
       </w:r>
       <w:r>
         <w:rPr>
@@ -2245,111 +2146,7 @@
           <w:szCs w:val="22"/>
           <w:lang w:val="en-US" w:eastAsia="en-US" w:bidi="ar-SA"/>
         </w:rPr>
-        <w:t xml:space="preserve">had to clean the string </w:t>
-      </w:r>
-      <w:r>
-        <w:rPr>
-          <w:rFonts w:eastAsia="Times New Roman" w:cs="Arial" w:ascii="Arial" w:hAnsi="Arial"/>
-          <w:b w:val="false"/>
-          <w:bCs w:val="false"/>
-          <w:color w:val="auto"/>
-          <w:kern w:val="0"/>
-          <w:sz w:val="22"/>
-          <w:szCs w:val="22"/>
-          <w:lang w:val="en-US" w:eastAsia="en-US" w:bidi="ar-SA"/>
-        </w:rPr>
-        <w:t>of function’s description</w:t>
-      </w:r>
-      <w:r>
-        <w:rPr>
-          <w:rFonts w:eastAsia="Times New Roman" w:cs="Arial" w:ascii="Arial" w:hAnsi="Arial"/>
-          <w:b w:val="false"/>
-          <w:bCs w:val="false"/>
-          <w:color w:val="auto"/>
-          <w:kern w:val="0"/>
-          <w:sz w:val="22"/>
-          <w:szCs w:val="22"/>
-          <w:lang w:val="en-US" w:eastAsia="en-US" w:bidi="ar-SA"/>
-        </w:rPr>
-        <w:t xml:space="preserve"> and truncate the </w:t>
-      </w:r>
-      <w:r>
-        <w:rPr>
-          <w:rFonts w:eastAsia="Times New Roman" w:cs="Arial" w:ascii="Arial" w:hAnsi="Arial"/>
-          <w:b w:val="false"/>
-          <w:bCs w:val="false"/>
-          <w:color w:val="auto"/>
-          <w:kern w:val="0"/>
-          <w:sz w:val="22"/>
-          <w:szCs w:val="22"/>
-          <w:lang w:val="en-US" w:eastAsia="en-US" w:bidi="ar-SA"/>
-        </w:rPr>
-        <w:t>string</w:t>
-      </w:r>
-      <w:r>
-        <w:rPr>
-          <w:rFonts w:eastAsia="Times New Roman" w:cs="Arial" w:ascii="Arial" w:hAnsi="Arial"/>
-          <w:b w:val="false"/>
-          <w:bCs w:val="false"/>
-          <w:color w:val="auto"/>
-          <w:kern w:val="0"/>
-          <w:sz w:val="22"/>
-          <w:szCs w:val="22"/>
-          <w:lang w:val="en-US" w:eastAsia="en-US" w:bidi="ar-SA"/>
-        </w:rPr>
-        <w:t xml:space="preserve"> to keep it short</w:t>
-      </w:r>
-      <w:r>
-        <w:rPr>
-          <w:rFonts w:eastAsia="Times New Roman" w:cs="Arial" w:ascii="Arial" w:hAnsi="Arial"/>
-          <w:b w:val="false"/>
-          <w:bCs w:val="false"/>
-          <w:color w:val="auto"/>
-          <w:kern w:val="0"/>
-          <w:sz w:val="22"/>
-          <w:szCs w:val="22"/>
-          <w:lang w:val="en-US" w:eastAsia="en-US" w:bidi="ar-SA"/>
-        </w:rPr>
-        <w:t>er</w:t>
-      </w:r>
-      <w:r>
-        <w:rPr>
-          <w:rFonts w:eastAsia="Times New Roman" w:cs="Arial" w:ascii="Arial" w:hAnsi="Arial"/>
-          <w:b w:val="false"/>
-          <w:bCs w:val="false"/>
-          <w:color w:val="auto"/>
-          <w:kern w:val="0"/>
-          <w:sz w:val="22"/>
-          <w:szCs w:val="22"/>
-          <w:lang w:val="en-US" w:eastAsia="en-US" w:bidi="ar-SA"/>
-        </w:rPr>
-        <w:t xml:space="preserve"> and </w:t>
-      </w:r>
-      <w:r>
-        <w:rPr>
-          <w:rFonts w:eastAsia="Times New Roman" w:cs="Arial" w:ascii="Arial" w:hAnsi="Arial"/>
-          <w:b w:val="false"/>
-          <w:bCs w:val="false"/>
-          <w:color w:val="auto"/>
-          <w:kern w:val="0"/>
-          <w:sz w:val="22"/>
-          <w:szCs w:val="22"/>
-          <w:lang w:val="en-US" w:eastAsia="en-US" w:bidi="ar-SA"/>
-        </w:rPr>
-        <w:t xml:space="preserve">more </w:t>
-      </w:r>
-      <w:r>
-        <w:rPr>
-          <w:rFonts w:eastAsia="Times New Roman" w:cs="Arial" w:ascii="Arial" w:hAnsi="Arial"/>
-          <w:b w:val="false"/>
-          <w:bCs w:val="false"/>
-          <w:color w:val="auto"/>
-          <w:kern w:val="0"/>
-          <w:sz w:val="22"/>
-          <w:szCs w:val="22"/>
-          <w:lang w:val="en-US" w:eastAsia="en-US" w:bidi="ar-SA"/>
-        </w:rPr>
-        <w:t>readable.</w:t>
+        <w:t>had to clean the string of function’s description and truncate the string to keep it shorter and more readable.</w:t>
       </w:r>
     </w:p>
     <w:p>
@@ -2374,7 +2171,16 @@
         </w:rPr>
       </w:pPr>
       <w:r>
-        <w:rPr/>
+        <w:rPr>
+          <w:rFonts w:eastAsia="Times New Roman" w:cs="Arial" w:ascii="Arial" w:hAnsi="Arial"/>
+          <w:b w:val="false"/>
+          <w:bCs w:val="false"/>
+          <w:color w:val="auto"/>
+          <w:kern w:val="0"/>
+          <w:sz w:val="22"/>
+          <w:szCs w:val="22"/>
+          <w:lang w:val="en-US" w:eastAsia="en-US" w:bidi="ar-SA"/>
+        </w:rPr>
       </w:r>
     </w:p>
     <w:p>
@@ -2385,6 +2191,8 @@
         <w:rPr>
           <w:rFonts w:ascii="arial;sans-serif" w:hAnsi="arial;sans-serif" w:eastAsia="Times New Roman" w:cs="Arial"/>
           <w:b w:val="false"/>
+          <w:b w:val="false"/>
+          <w:i w:val="false"/>
           <w:i w:val="false"/>
           <w:caps w:val="false"/>
           <w:smallCaps w:val="false"/>
@@ -2411,8 +2219,25 @@
           <w:szCs w:val="22"/>
           <w:lang w:val="en-US" w:eastAsia="en-US" w:bidi="ar-SA"/>
         </w:rPr>
-        <w:t>In</w:t>
-      </w:r>
+        <w:t>In Table 2 we show an example of the tab separated csv file obtained from the procedure written above. Of course, for the demonstration purpose we omitted some informations.</w:t>
+      </w:r>
+    </w:p>
+    <w:p>
+      <w:pPr>
+        <w:pStyle w:val="Parafirst"/>
+        <w:spacing w:lineRule="auto" w:line="276" w:before="114" w:after="114"/>
+        <w:ind w:hanging="0"/>
+        <w:rPr>
+          <w:rFonts w:ascii="arial;sans-serif" w:hAnsi="arial;sans-serif"/>
+          <w:b w:val="false"/>
+          <w:b w:val="false"/>
+          <w:i w:val="false"/>
+          <w:i w:val="false"/>
+          <w:caps w:val="false"/>
+          <w:smallCaps w:val="false"/>
+          <w:spacing w:val="0"/>
+        </w:rPr>
+      </w:pPr>
       <w:r>
         <w:rPr>
           <w:rFonts w:eastAsia="Times New Roman" w:cs="Arial" w:ascii="arial;sans-serif" w:hAnsi="arial;sans-serif"/>
@@ -2428,141 +2253,7 @@
           <w:szCs w:val="22"/>
           <w:lang w:val="en-US" w:eastAsia="en-US" w:bidi="ar-SA"/>
         </w:rPr>
-        <w:t xml:space="preserve"> Table </w:t>
-      </w:r>
-      <w:r>
-        <w:rPr>
-          <w:rFonts w:eastAsia="Times New Roman" w:cs="Arial" w:ascii="arial;sans-serif" w:hAnsi="arial;sans-serif"/>
-          <w:b w:val="false"/>
-          <w:bCs w:val="false"/>
-          <w:i w:val="false"/>
-          <w:caps w:val="false"/>
-          <w:smallCaps w:val="false"/>
-          <w:color w:val="222222"/>
-          <w:spacing w:val="0"/>
-          <w:kern w:val="0"/>
-          <w:sz w:val="24"/>
-          <w:szCs w:val="22"/>
-          <w:lang w:val="en-US" w:eastAsia="en-US" w:bidi="ar-SA"/>
-        </w:rPr>
-        <w:t>2</w:t>
-      </w:r>
-      <w:r>
-        <w:rPr>
-          <w:rFonts w:eastAsia="Times New Roman" w:cs="Arial" w:ascii="arial;sans-serif" w:hAnsi="arial;sans-serif"/>
-          <w:b w:val="false"/>
-          <w:bCs w:val="false"/>
-          <w:i w:val="false"/>
-          <w:caps w:val="false"/>
-          <w:smallCaps w:val="false"/>
-          <w:color w:val="222222"/>
-          <w:spacing w:val="0"/>
-          <w:kern w:val="0"/>
-          <w:sz w:val="24"/>
-          <w:szCs w:val="22"/>
-          <w:lang w:val="en-US" w:eastAsia="en-US" w:bidi="ar-SA"/>
-        </w:rPr>
-        <w:t xml:space="preserve"> we show an example of the tab separated </w:t>
-      </w:r>
-      <w:r>
-        <w:rPr>
-          <w:rFonts w:eastAsia="Times New Roman" w:cs="Arial" w:ascii="arial;sans-serif" w:hAnsi="arial;sans-serif"/>
-          <w:b w:val="false"/>
-          <w:bCs w:val="false"/>
-          <w:i w:val="false"/>
-          <w:caps w:val="false"/>
-          <w:smallCaps w:val="false"/>
-          <w:color w:val="222222"/>
-          <w:spacing w:val="0"/>
-          <w:kern w:val="0"/>
-          <w:sz w:val="24"/>
-          <w:szCs w:val="22"/>
-          <w:lang w:val="en-US" w:eastAsia="en-US" w:bidi="ar-SA"/>
-        </w:rPr>
-        <w:t>csv</w:t>
-      </w:r>
-      <w:r>
-        <w:rPr>
-          <w:rFonts w:eastAsia="Times New Roman" w:cs="Arial" w:ascii="arial;sans-serif" w:hAnsi="arial;sans-serif"/>
-          <w:b w:val="false"/>
-          <w:bCs w:val="false"/>
-          <w:i w:val="false"/>
-          <w:caps w:val="false"/>
-          <w:smallCaps w:val="false"/>
-          <w:color w:val="222222"/>
-          <w:spacing w:val="0"/>
-          <w:kern w:val="0"/>
-          <w:sz w:val="24"/>
-          <w:szCs w:val="22"/>
-          <w:lang w:val="en-US" w:eastAsia="en-US" w:bidi="ar-SA"/>
-        </w:rPr>
-        <w:t xml:space="preserve"> file obtained from </w:t>
-      </w:r>
-      <w:r>
-        <w:rPr>
-          <w:rFonts w:eastAsia="Times New Roman" w:cs="Arial" w:ascii="arial;sans-serif" w:hAnsi="arial;sans-serif"/>
-          <w:b w:val="false"/>
-          <w:bCs w:val="false"/>
-          <w:i w:val="false"/>
-          <w:caps w:val="false"/>
-          <w:smallCaps w:val="false"/>
-          <w:color w:val="222222"/>
-          <w:spacing w:val="0"/>
-          <w:kern w:val="0"/>
-          <w:sz w:val="24"/>
-          <w:szCs w:val="22"/>
-          <w:lang w:val="en-US" w:eastAsia="en-US" w:bidi="ar-SA"/>
-        </w:rPr>
-        <w:t>the procedure written above</w:t>
-      </w:r>
-      <w:r>
-        <w:rPr>
-          <w:rFonts w:eastAsia="Times New Roman" w:cs="Arial" w:ascii="arial;sans-serif" w:hAnsi="arial;sans-serif"/>
-          <w:b w:val="false"/>
-          <w:bCs w:val="false"/>
-          <w:i w:val="false"/>
-          <w:caps w:val="false"/>
-          <w:smallCaps w:val="false"/>
-          <w:color w:val="222222"/>
-          <w:spacing w:val="0"/>
-          <w:kern w:val="0"/>
-          <w:sz w:val="24"/>
-          <w:szCs w:val="22"/>
-          <w:lang w:val="en-US" w:eastAsia="en-US" w:bidi="ar-SA"/>
-        </w:rPr>
-        <w:t>. Of course, for the demonstration purpose we omitted some informations.</w:t>
-      </w:r>
-    </w:p>
-    <w:p>
-      <w:pPr>
-        <w:pStyle w:val="Parafirst"/>
-        <w:spacing w:lineRule="auto" w:line="276" w:before="114" w:after="114"/>
-        <w:ind w:hanging="0"/>
-        <w:rPr>
-          <w:rFonts w:ascii="arial;sans-serif" w:hAnsi="arial;sans-serif"/>
-          <w:b w:val="false"/>
-          <w:i w:val="false"/>
-          <w:caps w:val="false"/>
-          <w:smallCaps w:val="false"/>
-          <w:spacing w:val="0"/>
-        </w:rPr>
-      </w:pPr>
-      <w:r>
-        <w:rPr>
-          <w:rFonts w:eastAsia="Times New Roman" w:cs="Arial" w:ascii="arial;sans-serif" w:hAnsi="arial;sans-serif"/>
-          <w:b w:val="false"/>
-          <w:bCs w:val="false"/>
-          <w:i w:val="false"/>
-          <w:caps w:val="false"/>
-          <w:smallCaps w:val="false"/>
-          <w:color w:val="222222"/>
-          <w:spacing w:val="0"/>
-          <w:kern w:val="0"/>
-          <w:sz w:val="24"/>
-          <w:szCs w:val="22"/>
-          <w:lang w:val="en-US" w:eastAsia="en-US" w:bidi="ar-SA"/>
-        </w:rPr>
-        <w:t xml:space="preserve">We noticed that every gene has a function description except for </w:t>
+        <w:t xml:space="preserve">We noticed that every gene has a function description in Uniprot Swiss Reviewed, except for the protein </w:t>
       </w:r>
       <w:r>
         <w:rPr>
@@ -2584,22 +2275,14 @@
         <w:ind w:hanging="0"/>
         <w:rPr>
           <w:b w:val="false"/>
+          <w:b w:val="false"/>
           <w:bCs w:val="false"/>
         </w:rPr>
       </w:pPr>
       <w:r>
         <w:rPr>
-          <w:rFonts w:eastAsia="Times New Roman" w:cs="Arial" w:ascii="arial;sans-serif" w:hAnsi="arial;sans-serif"/>
-          <w:b w:val="false"/>
-          <w:i w:val="false"/>
-          <w:caps w:val="false"/>
-          <w:smallCaps w:val="false"/>
-          <w:color w:val="222222"/>
-          <w:spacing w:val="0"/>
-          <w:kern w:val="0"/>
-          <w:sz w:val="24"/>
-          <w:szCs w:val="22"/>
-          <w:lang w:val="en-US" w:eastAsia="en-US" w:bidi="ar-SA"/>
+          <w:b w:val="false"/>
+          <w:bCs w:val="false"/>
         </w:rPr>
       </w:r>
     </w:p>
@@ -2616,17 +2299,17 @@
         </w:tblCellMar>
       </w:tblPr>
       <w:tblGrid>
-        <w:gridCol w:w="960"/>
+        <w:gridCol w:w="959"/>
         <w:gridCol w:w="2880"/>
-        <w:gridCol w:w="1190"/>
+        <w:gridCol w:w="1189"/>
         <w:gridCol w:w="1580"/>
-        <w:gridCol w:w="3082"/>
+        <w:gridCol w:w="3084"/>
       </w:tblGrid>
       <w:tr>
         <w:trPr/>
         <w:tc>
           <w:tcPr>
-            <w:tcW w:w="960" w:type="dxa"/>
+            <w:tcW w:w="959" w:type="dxa"/>
             <w:tcBorders>
               <w:top w:val="single" w:sz="16" w:space="0" w:color="000000"/>
               <w:bottom w:val="single" w:sz="6" w:space="0" w:color="000000"/>
@@ -2728,7 +2411,7 @@
         </w:tc>
         <w:tc>
           <w:tcPr>
-            <w:tcW w:w="1190" w:type="dxa"/>
+            <w:tcW w:w="1189" w:type="dxa"/>
             <w:tcBorders>
               <w:top w:val="single" w:sz="16" w:space="0" w:color="000000"/>
               <w:bottom w:val="single" w:sz="6" w:space="0" w:color="000000"/>
@@ -2830,7 +2513,7 @@
         </w:tc>
         <w:tc>
           <w:tcPr>
-            <w:tcW w:w="3082" w:type="dxa"/>
+            <w:tcW w:w="3084" w:type="dxa"/>
             <w:tcBorders>
               <w:top w:val="single" w:sz="16" w:space="0" w:color="000000"/>
               <w:bottom w:val="single" w:sz="6" w:space="0" w:color="000000"/>
@@ -2886,7 +2569,7 @@
         </w:trPr>
         <w:tc>
           <w:tcPr>
-            <w:tcW w:w="960" w:type="dxa"/>
+            <w:tcW w:w="959" w:type="dxa"/>
             <w:tcBorders>
               <w:bottom w:val="single" w:sz="6" w:space="0" w:color="999999"/>
             </w:tcBorders>
@@ -3027,7 +2710,7 @@
         </w:tc>
         <w:tc>
           <w:tcPr>
-            <w:tcW w:w="1190" w:type="dxa"/>
+            <w:tcW w:w="1189" w:type="dxa"/>
             <w:tcBorders>
               <w:bottom w:val="single" w:sz="6" w:space="0" w:color="999999"/>
             </w:tcBorders>
@@ -3168,7 +2851,7 @@
         </w:tc>
         <w:tc>
           <w:tcPr>
-            <w:tcW w:w="3082" w:type="dxa"/>
+            <w:tcW w:w="3084" w:type="dxa"/>
             <w:tcBorders>
               <w:bottom w:val="single" w:sz="6" w:space="0" w:color="999999"/>
             </w:tcBorders>
@@ -3264,7 +2947,7 @@
         </w:trPr>
         <w:tc>
           <w:tcPr>
-            <w:tcW w:w="960" w:type="dxa"/>
+            <w:tcW w:w="959" w:type="dxa"/>
             <w:tcBorders>
               <w:bottom w:val="single" w:sz="6" w:space="0" w:color="999999"/>
             </w:tcBorders>
@@ -3405,7 +3088,7 @@
         </w:tc>
         <w:tc>
           <w:tcPr>
-            <w:tcW w:w="1190" w:type="dxa"/>
+            <w:tcW w:w="1189" w:type="dxa"/>
             <w:tcBorders>
               <w:bottom w:val="single" w:sz="6" w:space="0" w:color="999999"/>
             </w:tcBorders>
@@ -3546,7 +3229,7 @@
         </w:tc>
         <w:tc>
           <w:tcPr>
-            <w:tcW w:w="3082" w:type="dxa"/>
+            <w:tcW w:w="3084" w:type="dxa"/>
             <w:tcBorders>
               <w:bottom w:val="single" w:sz="6" w:space="0" w:color="999999"/>
             </w:tcBorders>
@@ -3640,7 +3323,7 @@
         <w:trPr/>
         <w:tc>
           <w:tcPr>
-            <w:tcW w:w="960" w:type="dxa"/>
+            <w:tcW w:w="959" w:type="dxa"/>
             <w:tcBorders>
               <w:bottom w:val="single" w:sz="6" w:space="0" w:color="999999"/>
             </w:tcBorders>
@@ -3781,7 +3464,7 @@
         </w:tc>
         <w:tc>
           <w:tcPr>
-            <w:tcW w:w="1190" w:type="dxa"/>
+            <w:tcW w:w="1189" w:type="dxa"/>
             <w:tcBorders>
               <w:bottom w:val="single" w:sz="6" w:space="0" w:color="999999"/>
             </w:tcBorders>
@@ -3922,7 +3605,7 @@
         </w:tc>
         <w:tc>
           <w:tcPr>
-            <w:tcW w:w="3082" w:type="dxa"/>
+            <w:tcW w:w="3084" w:type="dxa"/>
             <w:tcBorders>
               <w:bottom w:val="single" w:sz="6" w:space="0" w:color="999999"/>
             </w:tcBorders>
@@ -4018,7 +3701,7 @@
         </w:trPr>
         <w:tc>
           <w:tcPr>
-            <w:tcW w:w="960" w:type="dxa"/>
+            <w:tcW w:w="959" w:type="dxa"/>
             <w:tcBorders>
               <w:top w:val="single" w:sz="6" w:space="0" w:color="999999"/>
               <w:bottom w:val="single" w:sz="16" w:space="0" w:color="000000"/>
@@ -4202,7 +3885,7 @@
         </w:tc>
         <w:tc>
           <w:tcPr>
-            <w:tcW w:w="1190" w:type="dxa"/>
+            <w:tcW w:w="1189" w:type="dxa"/>
             <w:tcBorders>
               <w:top w:val="single" w:sz="6" w:space="0" w:color="999999"/>
               <w:bottom w:val="single" w:sz="16" w:space="0" w:color="000000"/>
@@ -4304,7 +3987,7 @@
         </w:tc>
         <w:tc>
           <w:tcPr>
-            <w:tcW w:w="3082" w:type="dxa"/>
+            <w:tcW w:w="3084" w:type="dxa"/>
             <w:tcBorders>
               <w:top w:val="single" w:sz="6" w:space="0" w:color="999999"/>
               <w:bottom w:val="single" w:sz="16" w:space="0" w:color="000000"/>
@@ -4358,66 +4041,14 @@
     </w:tbl>
     <w:p>
       <w:pPr>
-        <w:pStyle w:val="Parafirst"/>
-        <w:spacing w:lineRule="auto" w:line="276" w:before="114" w:after="114"/>
-        <w:ind w:hanging="0"/>
-        <w:rPr>
-          <w:b w:val="false"/>
-          <w:bCs w:val="false"/>
-        </w:rPr>
-      </w:pPr>
-      <w:r>
-        <w:rPr>
-          <w:rFonts w:eastAsia="Times New Roman" w:cs="Arial" w:ascii="arial;sans-serif" w:hAnsi="arial;sans-serif"/>
-          <w:b w:val="false"/>
-          <w:i w:val="false"/>
-          <w:caps w:val="false"/>
-          <w:smallCaps w:val="false"/>
-          <w:color w:val="222222"/>
-          <w:spacing w:val="0"/>
-          <w:kern w:val="0"/>
-          <w:sz w:val="24"/>
-          <w:szCs w:val="22"/>
-          <w:lang w:val="en-US" w:eastAsia="en-US" w:bidi="ar-SA"/>
-        </w:rPr>
-      </w:r>
-    </w:p>
-    <w:p>
-      <w:pPr>
-        <w:pStyle w:val="AbstractHead1"/>
-        <w:spacing w:lineRule="auto" w:line="240" w:before="18" w:after="0"/>
-        <w:ind w:hanging="0"/>
-        <w:rPr>
-          <w:b w:val="false"/>
-          <w:b w:val="false"/>
-          <w:bCs w:val="false"/>
-        </w:rPr>
-      </w:pPr>
-      <w:r>
-        <w:rPr>
-          <w:rFonts w:eastAsia="Times New Roman" w:cs="Arial" w:ascii="Arial" w:hAnsi="Arial"/>
-          <w:color w:val="auto"/>
-          <w:kern w:val="0"/>
-          <w:sz w:val="22"/>
-          <w:szCs w:val="22"/>
-          <w:lang w:val="en-US" w:eastAsia="en-US" w:bidi="ar-SA"/>
-        </w:rPr>
-      </w:r>
-    </w:p>
-    <w:p>
-      <w:pPr>
         <w:pStyle w:val="AbstractHead1"/>
         <w:numPr>
           <w:ilvl w:val="0"/>
           <w:numId w:val="0"/>
         </w:numPr>
         <w:spacing w:lineRule="auto" w:line="240"/>
-        <w:ind w:hanging="0"/>
-        <w:rPr>
-          <w:rFonts w:ascii="Arial" w:hAnsi="Arial" w:cs="Arial"/>
-          <w:sz w:val="22"/>
-          <w:szCs w:val="22"/>
-        </w:rPr>
+        <w:ind w:left="357" w:hanging="0"/>
+        <w:rPr/>
       </w:pPr>
       <w:r>
         <w:rPr>
@@ -4440,39 +4071,7 @@
           <w:sz w:val="22"/>
           <w:szCs w:val="22"/>
         </w:rPr>
-        <w:t xml:space="preserve">For each seed gene, </w:t>
-      </w:r>
-      <w:r>
-        <w:rPr>
-          <w:rFonts w:cs="Arial"/>
-          <w:sz w:val="22"/>
-          <w:szCs w:val="22"/>
-        </w:rPr>
-        <w:t xml:space="preserve">we </w:t>
-      </w:r>
-      <w:r>
-        <w:rPr>
-          <w:rFonts w:cs="Arial"/>
-          <w:sz w:val="22"/>
-          <w:szCs w:val="22"/>
-        </w:rPr>
-        <w:t>collect</w:t>
-      </w:r>
-      <w:r>
-        <w:rPr>
-          <w:rFonts w:cs="Arial"/>
-          <w:sz w:val="22"/>
-          <w:szCs w:val="22"/>
-        </w:rPr>
-        <w:t>ed</w:t>
-      </w:r>
-      <w:r>
-        <w:rPr>
-          <w:rFonts w:cs="Arial"/>
-          <w:sz w:val="22"/>
-          <w:szCs w:val="22"/>
-        </w:rPr>
-        <w:t xml:space="preserve"> all binary protein interactions from two different PPI sources:</w:t>
+        <w:t>For each seed gene, we collected all binary protein interactions from two different PPI sources:</w:t>
       </w:r>
     </w:p>
     <w:p>
@@ -4510,15 +4109,7 @@
           <w:sz w:val="22"/>
           <w:szCs w:val="22"/>
         </w:rPr>
-        <w:t>IID Integrated Interactions Database (experimental data only</w:t>
-      </w:r>
-      <w:r>
-        <w:rPr>
-          <w:rFonts w:cs="Arial"/>
-          <w:sz w:val="22"/>
-          <w:szCs w:val="22"/>
-        </w:rPr>
-        <w:t>)</w:t>
+        <w:t>IID Integrated Interactions Database (experimental data only)</w:t>
       </w:r>
     </w:p>
     <w:p>
@@ -4537,7 +4128,11 @@
         </w:rPr>
       </w:pPr>
       <w:r>
-        <w:rPr/>
+        <w:rPr>
+          <w:rFonts w:cs="Arial"/>
+          <w:sz w:val="22"/>
+          <w:szCs w:val="22"/>
+        </w:rPr>
       </w:r>
     </w:p>
     <w:p>
@@ -4577,6 +4172,8 @@
         <w:rPr>
           <w:rFonts w:ascii="Arial" w:hAnsi="Arial" w:cs="Arial"/>
           <w:b w:val="false"/>
+          <w:b w:val="false"/>
+          <w:i w:val="false"/>
           <w:i w:val="false"/>
           <w:caps w:val="false"/>
           <w:smallCaps w:val="false"/>
@@ -4586,7 +4183,16 @@
         </w:rPr>
       </w:pPr>
       <w:r>
-        <w:rPr/>
+        <w:rPr>
+          <w:rFonts w:cs="Arial"/>
+          <w:b w:val="false"/>
+          <w:i w:val="false"/>
+          <w:caps w:val="false"/>
+          <w:smallCaps w:val="false"/>
+          <w:spacing w:val="0"/>
+          <w:sz w:val="22"/>
+          <w:szCs w:val="22"/>
+        </w:rPr>
       </w:r>
     </w:p>
     <w:tbl>
@@ -4602,16 +4208,16 @@
         </w:tblCellMar>
       </w:tblPr>
       <w:tblGrid>
-        <w:gridCol w:w="1930"/>
+        <w:gridCol w:w="1929"/>
         <w:gridCol w:w="2660"/>
-        <w:gridCol w:w="2733"/>
-        <w:gridCol w:w="2437"/>
+        <w:gridCol w:w="2732"/>
+        <w:gridCol w:w="2438"/>
       </w:tblGrid>
       <w:tr>
         <w:trPr/>
         <w:tc>
           <w:tcPr>
-            <w:tcW w:w="1930" w:type="dxa"/>
+            <w:tcW w:w="1929" w:type="dxa"/>
             <w:tcBorders>
               <w:top w:val="single" w:sz="4" w:space="0" w:color="000000"/>
               <w:left w:val="single" w:sz="4" w:space="0" w:color="000000"/>
@@ -4657,7 +4263,7 @@
                 <w:szCs w:val="24"/>
                 <w:u w:val="none"/>
               </w:rPr>
-              <w:t>Database</w:t>
+              <w:t>Source Database</w:t>
             </w:r>
           </w:p>
         </w:tc>
@@ -4715,7 +4321,7 @@
         </w:tc>
         <w:tc>
           <w:tcPr>
-            <w:tcW w:w="2733" w:type="dxa"/>
+            <w:tcW w:w="2732" w:type="dxa"/>
             <w:tcBorders>
               <w:top w:val="single" w:sz="4" w:space="0" w:color="000000"/>
               <w:left w:val="single" w:sz="4" w:space="0" w:color="000000"/>
@@ -4767,7 +4373,7 @@
         </w:tc>
         <w:tc>
           <w:tcPr>
-            <w:tcW w:w="2437" w:type="dxa"/>
+            <w:tcW w:w="2438" w:type="dxa"/>
             <w:tcBorders>
               <w:top w:val="single" w:sz="4" w:space="0" w:color="000000"/>
               <w:left w:val="single" w:sz="4" w:space="0" w:color="000000"/>
@@ -4823,7 +4429,7 @@
         <w:trPr/>
         <w:tc>
           <w:tcPr>
-            <w:tcW w:w="1930" w:type="dxa"/>
+            <w:tcW w:w="1929" w:type="dxa"/>
             <w:tcBorders>
               <w:left w:val="single" w:sz="4" w:space="0" w:color="000000"/>
               <w:bottom w:val="single" w:sz="4" w:space="0" w:color="000000"/>
@@ -4885,12 +4491,13 @@
             <w:pPr>
               <w:pStyle w:val="Contenutotabella"/>
               <w:jc w:val="left"/>
+              <w:rPr/>
+            </w:pPr>
+            <w:r>
               <w:rPr>
                 <w:rFonts w:ascii="Liberation Serif" w:hAnsi="Liberation Serif"/>
                 <w:b w:val="false"/>
-                <w:b w:val="false"/>
-                <w:bCs w:val="false"/>
-                <w:i w:val="false"/>
+                <w:bCs w:val="false"/>
                 <w:i w:val="false"/>
                 <w:iCs w:val="false"/>
                 <w:strike w:val="false"/>
@@ -4902,7 +4509,8 @@
                 <w:szCs w:val="24"/>
                 <w:u w:val="none"/>
               </w:rPr>
-            </w:pPr>
+              <w:t xml:space="preserve">104 </w:t>
+            </w:r>
             <w:r>
               <w:rPr>
                 <w:rFonts w:ascii="Liberation Serif" w:hAnsi="Liberation Serif"/>
@@ -4919,13 +4527,31 @@
                 <w:szCs w:val="24"/>
                 <w:u w:val="none"/>
               </w:rPr>
-              <w:t>104</w:t>
+              <w:t xml:space="preserve">of </w:t>
+            </w:r>
+            <w:r>
+              <w:rPr>
+                <w:rFonts w:ascii="Liberation Serif" w:hAnsi="Liberation Serif"/>
+                <w:b w:val="false"/>
+                <w:bCs w:val="false"/>
+                <w:i w:val="false"/>
+                <w:iCs w:val="false"/>
+                <w:strike w:val="false"/>
+                <w:dstrike w:val="false"/>
+                <w:outline w:val="false"/>
+                <w:shadow w:val="false"/>
+                <w:color w:val="000000"/>
+                <w:sz w:val="24"/>
+                <w:szCs w:val="24"/>
+                <w:u w:val="none"/>
+              </w:rPr>
+              <w:t>109</w:t>
             </w:r>
           </w:p>
         </w:tc>
         <w:tc>
           <w:tcPr>
-            <w:tcW w:w="2733" w:type="dxa"/>
+            <w:tcW w:w="2732" w:type="dxa"/>
             <w:tcBorders>
               <w:left w:val="single" w:sz="4" w:space="0" w:color="000000"/>
               <w:bottom w:val="single" w:sz="4" w:space="0" w:color="000000"/>
@@ -4976,7 +4602,7 @@
         </w:tc>
         <w:tc>
           <w:tcPr>
-            <w:tcW w:w="2437" w:type="dxa"/>
+            <w:tcW w:w="2438" w:type="dxa"/>
             <w:tcBorders>
               <w:left w:val="single" w:sz="4" w:space="0" w:color="000000"/>
               <w:bottom w:val="single" w:sz="4" w:space="0" w:color="000000"/>
@@ -5038,7 +4664,7 @@
         <w:trPr/>
         <w:tc>
           <w:tcPr>
-            <w:tcW w:w="1930" w:type="dxa"/>
+            <w:tcW w:w="1929" w:type="dxa"/>
             <w:tcBorders>
               <w:left w:val="single" w:sz="4" w:space="0" w:color="000000"/>
               <w:bottom w:val="single" w:sz="4" w:space="0" w:color="000000"/>
@@ -5100,12 +4726,13 @@
             <w:pPr>
               <w:pStyle w:val="Contenutotabella"/>
               <w:jc w:val="left"/>
+              <w:rPr/>
+            </w:pPr>
+            <w:r>
               <w:rPr>
                 <w:rFonts w:ascii="Liberation Serif" w:hAnsi="Liberation Serif"/>
                 <w:b w:val="false"/>
-                <w:b w:val="false"/>
-                <w:bCs w:val="false"/>
-                <w:i w:val="false"/>
+                <w:bCs w:val="false"/>
                 <w:i w:val="false"/>
                 <w:iCs w:val="false"/>
                 <w:strike w:val="false"/>
@@ -5117,7 +4744,8 @@
                 <w:szCs w:val="24"/>
                 <w:u w:val="none"/>
               </w:rPr>
-            </w:pPr>
+              <w:t xml:space="preserve">104 </w:t>
+            </w:r>
             <w:r>
               <w:rPr>
                 <w:rFonts w:ascii="Liberation Serif" w:hAnsi="Liberation Serif"/>
@@ -5134,13 +4762,31 @@
                 <w:szCs w:val="24"/>
                 <w:u w:val="none"/>
               </w:rPr>
-              <w:t>104</w:t>
+              <w:t xml:space="preserve">of </w:t>
+            </w:r>
+            <w:r>
+              <w:rPr>
+                <w:rFonts w:ascii="Liberation Serif" w:hAnsi="Liberation Serif"/>
+                <w:b w:val="false"/>
+                <w:bCs w:val="false"/>
+                <w:i w:val="false"/>
+                <w:iCs w:val="false"/>
+                <w:strike w:val="false"/>
+                <w:dstrike w:val="false"/>
+                <w:outline w:val="false"/>
+                <w:shadow w:val="false"/>
+                <w:color w:val="000000"/>
+                <w:sz w:val="24"/>
+                <w:szCs w:val="24"/>
+                <w:u w:val="none"/>
+              </w:rPr>
+              <w:t>109</w:t>
             </w:r>
           </w:p>
         </w:tc>
         <w:tc>
           <w:tcPr>
-            <w:tcW w:w="2733" w:type="dxa"/>
+            <w:tcW w:w="2732" w:type="dxa"/>
             <w:tcBorders>
               <w:left w:val="single" w:sz="4" w:space="0" w:color="000000"/>
               <w:bottom w:val="single" w:sz="4" w:space="0" w:color="000000"/>
@@ -5191,7 +4837,7 @@
         </w:tc>
         <w:tc>
           <w:tcPr>
-            <w:tcW w:w="2437" w:type="dxa"/>
+            <w:tcW w:w="2438" w:type="dxa"/>
             <w:tcBorders>
               <w:left w:val="single" w:sz="4" w:space="0" w:color="000000"/>
               <w:bottom w:val="single" w:sz="4" w:space="0" w:color="000000"/>
@@ -5262,230 +4908,907 @@
       </w:pPr>
       <w:r>
         <w:rPr>
-          <w:rFonts w:ascii="var jp-code-font-family" w:hAnsi="var jp-code-font-family"/>
-          <w:b w:val="false"/>
+          <w:rFonts w:cs="Arial"/>
+          <w:sz w:val="22"/>
+          <w:szCs w:val="22"/>
+        </w:rPr>
+      </w:r>
+    </w:p>
+    <w:p>
+      <w:pPr>
+        <w:pStyle w:val="Testopreformattato"/>
+        <w:rPr>
+          <w:rFonts w:ascii="Arial" w:hAnsi="Arial" w:eastAsia="Times New Roman" w:cs="Arial"/>
+          <w:color w:val="auto"/>
+          <w:kern w:val="0"/>
+          <w:sz w:val="22"/>
+          <w:szCs w:val="22"/>
+          <w:lang w:val="en-US" w:eastAsia="en-US" w:bidi="ar-SA"/>
+        </w:rPr>
+      </w:pPr>
+      <w:r>
+        <w:rPr>
+          <w:rFonts w:eastAsia="Times New Roman" w:cs="Arial" w:ascii="Arial" w:hAnsi="Arial"/>
+          <w:color w:val="auto"/>
+          <w:kern w:val="0"/>
+          <w:sz w:val="22"/>
+          <w:szCs w:val="22"/>
+          <w:lang w:val="en-US" w:eastAsia="en-US" w:bidi="ar-SA"/>
+        </w:rPr>
+        <w:t xml:space="preserve">We have retrieved some informations from Uniprot about missing genes. These are the genes missing in Biogrid: </w:t>
+      </w:r>
+      <w:r>
+        <w:rPr>
+          <w:rFonts w:eastAsia="Times New Roman" w:cs="Arial" w:ascii="Arial" w:hAnsi="Arial"/>
+          <w:b/>
+          <w:bCs/>
+          <w:color w:val="auto"/>
+          <w:kern w:val="0"/>
+          <w:sz w:val="22"/>
+          <w:szCs w:val="22"/>
+          <w:lang w:val="en-US" w:eastAsia="en-US" w:bidi="ar-SA"/>
+        </w:rPr>
+        <w:t>CCL27</w:t>
+      </w:r>
+      <w:r>
+        <w:rPr>
+          <w:rFonts w:eastAsia="Times New Roman" w:cs="Arial" w:ascii="Arial" w:hAnsi="Arial"/>
+          <w:color w:val="auto"/>
+          <w:kern w:val="0"/>
+          <w:sz w:val="22"/>
+          <w:szCs w:val="22"/>
+          <w:lang w:val="en-US" w:eastAsia="en-US" w:bidi="ar-SA"/>
+        </w:rPr>
+        <w:t xml:space="preserve">, which has full name C-C motif chemokine 27 and is a Chemotactic factor that attracts skin-associated memory T-lymphocytes; </w:t>
+      </w:r>
+      <w:r>
+        <w:rPr>
+          <w:rFonts w:eastAsia="Times New Roman" w:cs="Arial" w:ascii="Arial" w:hAnsi="Arial"/>
+          <w:b/>
+          <w:bCs/>
+          <w:color w:val="auto"/>
+          <w:kern w:val="0"/>
+          <w:sz w:val="22"/>
+          <w:szCs w:val="22"/>
+          <w:lang w:val="en-US" w:eastAsia="en-US" w:bidi="ar-SA"/>
+        </w:rPr>
+        <w:t>MIR125A, MIR126, MIR484, PWAR6</w:t>
+      </w:r>
+      <w:r>
+        <w:rPr>
+          <w:rFonts w:eastAsia="Times New Roman" w:cs="Arial" w:ascii="Arial" w:hAnsi="Arial"/>
+          <w:color w:val="auto"/>
+          <w:kern w:val="0"/>
+          <w:sz w:val="22"/>
+          <w:szCs w:val="22"/>
+          <w:lang w:val="en-US" w:eastAsia="en-US" w:bidi="ar-SA"/>
+        </w:rPr>
+        <w:t xml:space="preserve"> haven’t any Uniprot corrispondence.</w:t>
+      </w:r>
+    </w:p>
+    <w:p>
+      <w:pPr>
+        <w:pStyle w:val="Testopreformattato"/>
+        <w:rPr>
+          <w:rFonts w:ascii="Arial" w:hAnsi="Arial" w:eastAsia="Times New Roman" w:cs="Arial"/>
+          <w:color w:val="auto"/>
+          <w:kern w:val="0"/>
+          <w:sz w:val="22"/>
+          <w:szCs w:val="22"/>
+          <w:lang w:val="en-US" w:eastAsia="en-US" w:bidi="ar-SA"/>
+        </w:rPr>
+      </w:pPr>
+      <w:r>
+        <w:rPr>
+          <w:rFonts w:eastAsia="Times New Roman" w:cs="Arial" w:ascii="Arial" w:hAnsi="Arial"/>
+          <w:color w:val="auto"/>
+          <w:kern w:val="0"/>
+          <w:sz w:val="22"/>
+          <w:szCs w:val="22"/>
+          <w:lang w:val="en-US" w:eastAsia="en-US" w:bidi="ar-SA"/>
+        </w:rPr>
+        <w:t xml:space="preserve">These are the genes missing from IID: </w:t>
+      </w:r>
+      <w:r>
+        <w:rPr>
+          <w:rFonts w:eastAsia="Times New Roman" w:cs="Arial" w:ascii="Arial" w:hAnsi="Arial"/>
+          <w:b/>
+          <w:bCs/>
+          <w:color w:val="auto"/>
+          <w:kern w:val="0"/>
+          <w:sz w:val="22"/>
+          <w:szCs w:val="22"/>
+          <w:lang w:val="en-US" w:eastAsia="en-US" w:bidi="ar-SA"/>
+        </w:rPr>
+        <w:t>GPR27</w:t>
+      </w:r>
+      <w:r>
+        <w:rPr>
+          <w:rFonts w:eastAsia="Times New Roman" w:cs="Arial" w:ascii="Arial" w:hAnsi="Arial"/>
+          <w:color w:val="auto"/>
+          <w:kern w:val="0"/>
+          <w:sz w:val="22"/>
+          <w:szCs w:val="22"/>
+          <w:lang w:val="en-US" w:eastAsia="en-US" w:bidi="ar-SA"/>
+        </w:rPr>
+        <w:t xml:space="preserve"> which is an Orphan receptor and possible candidate for amine-like G-protein coupled receptor. </w:t>
+      </w:r>
+      <w:r>
+        <w:rPr>
+          <w:rFonts w:eastAsia="Times New Roman" w:cs="Arial" w:ascii="Arial" w:hAnsi="Arial"/>
+          <w:b/>
+          <w:bCs/>
+          <w:color w:val="auto"/>
+          <w:kern w:val="0"/>
+          <w:sz w:val="22"/>
+          <w:szCs w:val="22"/>
+          <w:lang w:val="en-US" w:eastAsia="en-US" w:bidi="ar-SA"/>
+        </w:rPr>
+        <w:t>MIR125A, MIR126, MIR484, PWAR6</w:t>
+      </w:r>
+      <w:r>
+        <w:rPr>
+          <w:rFonts w:eastAsia="Times New Roman" w:cs="Arial" w:ascii="Arial" w:hAnsi="Arial"/>
+          <w:color w:val="auto"/>
+          <w:kern w:val="0"/>
+          <w:sz w:val="22"/>
+          <w:szCs w:val="22"/>
+          <w:lang w:val="en-US" w:eastAsia="en-US" w:bidi="ar-SA"/>
+        </w:rPr>
+        <w:t xml:space="preserve"> haven’t any Uniprot corrispondence.</w:t>
+      </w:r>
+    </w:p>
+    <w:p>
+      <w:pPr>
+        <w:pStyle w:val="Titolo1"/>
+        <w:numPr>
+          <w:ilvl w:val="0"/>
+          <w:numId w:val="0"/>
+        </w:numPr>
+        <w:spacing w:lineRule="auto" w:line="240"/>
+        <w:ind w:hanging="0"/>
+        <w:rPr>
+          <w:sz w:val="28"/>
+          <w:szCs w:val="28"/>
+        </w:rPr>
+      </w:pPr>
+      <w:r>
+        <w:rPr>
+          <w:rFonts w:cs="Arial" w:ascii="Arial" w:hAnsi="Arial"/>
+          <w:sz w:val="28"/>
+          <w:szCs w:val="28"/>
+        </w:rPr>
+        <w:t>Interactomes data</w:t>
+      </w:r>
+    </w:p>
+    <w:p>
+      <w:pPr>
+        <w:pStyle w:val="ParaNoInd"/>
+        <w:spacing w:lineRule="auto" w:line="240"/>
+        <w:rPr/>
+      </w:pPr>
+      <w:r>
+        <w:rPr>
+          <w:rFonts w:cs="Arial" w:ascii="Arial" w:hAnsi="Arial"/>
+          <w:sz w:val="22"/>
+          <w:szCs w:val="22"/>
+        </w:rPr>
+        <w:t>We have Build and stored three tables from all Dbs:</w:t>
+      </w:r>
+    </w:p>
+    <w:p>
+      <w:pPr>
+        <w:pStyle w:val="ParaNoInd"/>
+        <w:numPr>
+          <w:ilvl w:val="0"/>
+          <w:numId w:val="4"/>
+        </w:numPr>
+        <w:spacing w:lineRule="auto" w:line="240"/>
+        <w:rPr/>
+      </w:pPr>
+      <w:r>
+        <w:rPr>
+          <w:rFonts w:cs="Arial" w:ascii="Arial" w:hAnsi="Arial"/>
+          <w:sz w:val="22"/>
+          <w:szCs w:val="22"/>
+        </w:rPr>
+        <w:t>seed genes interactome: interactions that involve seed genes only</w:t>
+      </w:r>
+    </w:p>
+    <w:p>
+      <w:pPr>
+        <w:pStyle w:val="ParaNoInd"/>
+        <w:numPr>
+          <w:ilvl w:val="0"/>
+          <w:numId w:val="4"/>
+        </w:numPr>
+        <w:spacing w:lineRule="auto" w:line="240"/>
+        <w:rPr/>
+      </w:pPr>
+      <w:r>
+        <w:rPr>
+          <w:rFonts w:cs="Arial" w:ascii="Arial" w:hAnsi="Arial"/>
+          <w:sz w:val="22"/>
+          <w:szCs w:val="22"/>
+        </w:rPr>
+        <w:t>union interactome: all proteins interacting with at least one seed gene.</w:t>
+      </w:r>
+    </w:p>
+    <w:p>
+      <w:pPr>
+        <w:pStyle w:val="ParaNoInd"/>
+        <w:numPr>
+          <w:ilvl w:val="0"/>
+          <w:numId w:val="4"/>
+        </w:numPr>
+        <w:spacing w:lineRule="auto" w:line="240"/>
+        <w:rPr/>
+      </w:pPr>
+      <w:r>
+        <w:rPr>
+          <w:rFonts w:cs="Arial" w:ascii="Arial" w:hAnsi="Arial"/>
+          <w:sz w:val="22"/>
+          <w:szCs w:val="22"/>
+        </w:rPr>
+        <w:t>intersection interactome: all proteins interacting with at least one seed gene confirmed by both DBs</w:t>
+      </w:r>
+    </w:p>
+    <w:p>
+      <w:pPr>
+        <w:pStyle w:val="ParaNoInd"/>
+        <w:spacing w:lineRule="auto" w:line="240"/>
+        <w:rPr/>
+      </w:pPr>
+      <w:r>
+        <w:rPr>
+          <w:rFonts w:cs="Arial" w:ascii="Arial" w:hAnsi="Arial"/>
+          <w:sz w:val="22"/>
+          <w:szCs w:val="22"/>
+        </w:rPr>
+        <w:t>In the format:</w:t>
+      </w:r>
+    </w:p>
+    <w:p>
+      <w:pPr>
+        <w:pStyle w:val="ParaNoInd"/>
+        <w:spacing w:lineRule="auto" w:line="240"/>
+        <w:rPr>
+          <w:i/>
+          <w:i/>
+          <w:iCs/>
+        </w:rPr>
+      </w:pPr>
+      <w:r>
+        <w:rPr>
+          <w:rFonts w:cs="Arial" w:ascii="Arial" w:hAnsi="Arial"/>
+          <w:i/>
+          <w:iCs/>
+          <w:sz w:val="22"/>
+          <w:szCs w:val="22"/>
+        </w:rPr>
+        <w:t>interactor A gene symbol, interactor B gene symbol, interactor A Uniprot AC, interactor B</w:t>
+      </w:r>
+    </w:p>
+    <w:p>
+      <w:pPr>
+        <w:pStyle w:val="ParaNoInd"/>
+        <w:spacing w:lineRule="auto" w:line="240"/>
+        <w:rPr>
+          <w:i/>
+          <w:i/>
+          <w:iCs/>
+        </w:rPr>
+      </w:pPr>
+      <w:r>
+        <w:rPr>
+          <w:rFonts w:cs="Arial" w:ascii="Arial" w:hAnsi="Arial"/>
+          <w:i/>
+          <w:iCs/>
+          <w:sz w:val="22"/>
+          <w:szCs w:val="22"/>
+        </w:rPr>
+        <w:t>Uniprot AC, database source</w:t>
+      </w:r>
+    </w:p>
+    <w:p>
+      <w:pPr>
+        <w:pStyle w:val="ParaNoInd"/>
+        <w:spacing w:lineRule="auto" w:line="240"/>
+        <w:rPr>
+          <w:rFonts w:ascii="Arial" w:hAnsi="Arial" w:cs="Arial"/>
+          <w:sz w:val="22"/>
+          <w:szCs w:val="22"/>
+        </w:rPr>
+      </w:pPr>
+      <w:r>
+        <w:rPr>
+          <w:rFonts w:cs="Arial" w:ascii="Arial" w:hAnsi="Arial"/>
+          <w:sz w:val="22"/>
+          <w:szCs w:val="22"/>
+        </w:rPr>
+      </w:r>
+    </w:p>
+    <w:p>
+      <w:pPr>
+        <w:pStyle w:val="ParaNoInd"/>
+        <w:spacing w:lineRule="auto" w:line="240"/>
+        <w:rPr>
+          <w:rFonts w:ascii="Arial" w:hAnsi="Arial" w:cs="Arial"/>
+          <w:b/>
+          <w:b/>
+          <w:bCs/>
+          <w:sz w:val="22"/>
+          <w:szCs w:val="22"/>
+        </w:rPr>
+      </w:pPr>
+      <w:r>
+        <w:rPr>
+          <w:rFonts w:cs="Arial" w:ascii="Arial" w:hAnsi="Arial"/>
+          <w:b/>
+          <w:bCs/>
+          <w:sz w:val="22"/>
+          <w:szCs w:val="22"/>
+        </w:rPr>
+        <w:t>Seed genes interactome</w:t>
+      </w:r>
+    </w:p>
+    <w:p>
+      <w:pPr>
+        <w:pStyle w:val="ParaNoInd"/>
+        <w:spacing w:lineRule="auto" w:line="240"/>
+        <w:rPr>
+          <w:rFonts w:ascii="Arial" w:hAnsi="Arial" w:cs="Arial"/>
+          <w:b w:val="false"/>
+          <w:b w:val="false"/>
+          <w:bCs w:val="false"/>
+          <w:sz w:val="22"/>
+          <w:szCs w:val="22"/>
+        </w:rPr>
+      </w:pPr>
+      <w:r>
+        <w:rPr>
+          <w:rFonts w:cs="Arial" w:ascii="Arial" w:hAnsi="Arial"/>
+          <w:b w:val="false"/>
+          <w:bCs w:val="false"/>
+          <w:sz w:val="22"/>
+          <w:szCs w:val="22"/>
+        </w:rPr>
+        <w:t xml:space="preserve">We iteratively </w:t>
+      </w:r>
+      <w:r>
+        <w:rPr>
+          <w:rFonts w:cs="Arial" w:ascii="Arial" w:hAnsi="Arial"/>
+          <w:b w:val="false"/>
+          <w:bCs w:val="false"/>
+          <w:sz w:val="22"/>
+          <w:szCs w:val="22"/>
+        </w:rPr>
+        <w:t>build</w:t>
+      </w:r>
+      <w:r>
+        <w:rPr>
+          <w:rFonts w:cs="Arial" w:ascii="Arial" w:hAnsi="Arial"/>
+          <w:b w:val="false"/>
+          <w:bCs w:val="false"/>
+          <w:sz w:val="22"/>
+          <w:szCs w:val="22"/>
+        </w:rPr>
+        <w:t xml:space="preserve"> a Panda</w:t>
+      </w:r>
+      <w:r>
+        <w:rPr>
+          <w:rFonts w:cs="Arial" w:ascii="Arial" w:hAnsi="Arial"/>
+          <w:b w:val="false"/>
+          <w:bCs w:val="false"/>
+          <w:sz w:val="22"/>
+          <w:szCs w:val="22"/>
+        </w:rPr>
+        <w:t>s</w:t>
+      </w:r>
+      <w:r>
+        <w:rPr>
+          <w:rFonts w:cs="Arial" w:ascii="Arial" w:hAnsi="Arial"/>
+          <w:b w:val="false"/>
+          <w:bCs w:val="false"/>
+          <w:sz w:val="22"/>
+          <w:szCs w:val="22"/>
+        </w:rPr>
+        <w:t xml:space="preserve"> data</w:t>
+      </w:r>
+      <w:r>
+        <w:rPr>
+          <w:rFonts w:cs="Arial" w:ascii="Arial" w:hAnsi="Arial"/>
+          <w:b w:val="false"/>
+          <w:bCs w:val="false"/>
+          <w:sz w:val="22"/>
+          <w:szCs w:val="22"/>
+        </w:rPr>
+        <w:t>f</w:t>
+      </w:r>
+      <w:r>
+        <w:rPr>
+          <w:rFonts w:cs="Arial" w:ascii="Arial" w:hAnsi="Arial"/>
+          <w:b w:val="false"/>
+          <w:bCs w:val="false"/>
+          <w:sz w:val="22"/>
+          <w:szCs w:val="22"/>
+        </w:rPr>
+        <w:t>rame that contains the seed gene</w:t>
+      </w:r>
+      <w:r>
+        <w:rPr>
+          <w:rFonts w:cs="Arial" w:ascii="Arial" w:hAnsi="Arial"/>
+          <w:b w:val="false"/>
+          <w:bCs w:val="false"/>
+          <w:sz w:val="22"/>
+          <w:szCs w:val="22"/>
+        </w:rPr>
+        <w:t>s</w:t>
+      </w:r>
+      <w:r>
+        <w:rPr>
+          <w:rFonts w:cs="Arial" w:ascii="Arial" w:hAnsi="Arial"/>
+          <w:b w:val="false"/>
+          <w:bCs w:val="false"/>
+          <w:sz w:val="22"/>
+          <w:szCs w:val="22"/>
+        </w:rPr>
+        <w:t xml:space="preserve"> that interact in both Biogrid and IID, indicating the </w:t>
+      </w:r>
+      <w:r>
+        <w:rPr>
+          <w:rFonts w:cs="Arial" w:ascii="Arial" w:hAnsi="Arial"/>
+          <w:b w:val="false"/>
+          <w:bCs w:val="false"/>
+          <w:sz w:val="22"/>
+          <w:szCs w:val="22"/>
+        </w:rPr>
+        <w:t xml:space="preserve">source </w:t>
+      </w:r>
+      <w:r>
+        <w:rPr>
+          <w:rFonts w:cs="Arial" w:ascii="Arial" w:hAnsi="Arial"/>
+          <w:b w:val="false"/>
+          <w:bCs w:val="false"/>
+          <w:sz w:val="22"/>
+          <w:szCs w:val="22"/>
+        </w:rPr>
+        <w:t xml:space="preserve">db from which the interaction originates. We then saved the interactome as a tab-separated csv file. After eliminating the redundancies, we obtained a total </w:t>
+      </w:r>
+      <w:r>
+        <w:rPr>
+          <w:rFonts w:cs="Arial" w:ascii="Arial" w:hAnsi="Arial"/>
+          <w:b w:val="false"/>
+          <w:bCs w:val="false"/>
+          <w:sz w:val="22"/>
+          <w:szCs w:val="22"/>
+        </w:rPr>
+        <w:t>number</w:t>
+      </w:r>
+      <w:r>
+        <w:rPr>
+          <w:rFonts w:cs="Arial" w:ascii="Arial" w:hAnsi="Arial"/>
+          <w:b w:val="false"/>
+          <w:bCs w:val="false"/>
+          <w:sz w:val="22"/>
+          <w:szCs w:val="22"/>
+        </w:rPr>
+        <w:t xml:space="preserve"> of 480 seed genes that interact on both databases. </w:t>
+      </w:r>
+    </w:p>
+    <w:p>
+      <w:pPr>
+        <w:pStyle w:val="ParaNoInd"/>
+        <w:spacing w:lineRule="auto" w:line="240"/>
+        <w:rPr>
+          <w:rFonts w:ascii="Arial" w:hAnsi="Arial" w:cs="Arial"/>
+          <w:b w:val="false"/>
+          <w:b w:val="false"/>
+          <w:bCs w:val="false"/>
+          <w:sz w:val="22"/>
+          <w:szCs w:val="22"/>
+        </w:rPr>
+      </w:pPr>
+      <w:r>
+        <w:rPr>
+          <w:rFonts w:cs="Arial" w:ascii="Arial" w:hAnsi="Arial"/>
+          <w:b w:val="false"/>
+          <w:bCs w:val="false"/>
+          <w:sz w:val="22"/>
+          <w:szCs w:val="22"/>
+        </w:rPr>
+      </w:r>
+    </w:p>
+    <w:p>
+      <w:pPr>
+        <w:pStyle w:val="ParaNoInd"/>
+        <w:spacing w:lineRule="auto" w:line="240"/>
+        <w:rPr>
+          <w:rFonts w:ascii="Arial" w:hAnsi="Arial" w:cs="Arial"/>
+          <w:b/>
+          <w:b/>
+          <w:bCs/>
+          <w:sz w:val="22"/>
+          <w:szCs w:val="22"/>
+        </w:rPr>
+      </w:pPr>
+      <w:r>
+        <w:rPr>
+          <w:rFonts w:cs="Arial" w:ascii="Arial" w:hAnsi="Arial"/>
+          <w:b/>
+          <w:bCs/>
+          <w:sz w:val="22"/>
+          <w:szCs w:val="22"/>
+        </w:rPr>
+        <w:t>Union Interactome</w:t>
+      </w:r>
+    </w:p>
+    <w:p>
+      <w:pPr>
+        <w:pStyle w:val="ParaNoInd"/>
+        <w:spacing w:lineRule="auto" w:line="240"/>
+        <w:rPr>
+          <w:rFonts w:ascii="Arial" w:hAnsi="Arial" w:cs="Arial"/>
+          <w:b w:val="false"/>
+          <w:b w:val="false"/>
+          <w:bCs w:val="false"/>
+          <w:sz w:val="22"/>
+          <w:szCs w:val="22"/>
+        </w:rPr>
+      </w:pPr>
+      <w:r>
+        <w:rPr>
+          <w:rFonts w:cs="Arial" w:ascii="Arial" w:hAnsi="Arial"/>
+          <w:b w:val="false"/>
+          <w:bCs w:val="false"/>
+          <w:sz w:val="22"/>
+          <w:szCs w:val="22"/>
+        </w:rPr>
+        <w:t xml:space="preserve">The construction of the union interactome was more cumbersome. </w:t>
+      </w:r>
+      <w:r>
+        <w:rPr>
+          <w:rFonts w:cs="Arial" w:ascii="Arial" w:hAnsi="Arial"/>
+          <w:b w:val="false"/>
+          <w:bCs w:val="false"/>
+          <w:sz w:val="22"/>
+          <w:szCs w:val="22"/>
+        </w:rPr>
+        <w:t>W</w:t>
+      </w:r>
+      <w:r>
+        <w:rPr>
+          <w:rFonts w:cs="Arial" w:ascii="Arial" w:hAnsi="Arial"/>
+          <w:b w:val="false"/>
+          <w:bCs w:val="false"/>
+          <w:sz w:val="22"/>
+          <w:szCs w:val="22"/>
+        </w:rPr>
+        <w:t xml:space="preserve">e had to consider all the interactions in which one of the </w:t>
+      </w:r>
+      <w:r>
+        <w:rPr>
+          <w:rFonts w:cs="Arial" w:ascii="Arial" w:hAnsi="Arial"/>
+          <w:b w:val="false"/>
+          <w:bCs w:val="false"/>
+          <w:sz w:val="22"/>
+          <w:szCs w:val="22"/>
+        </w:rPr>
+        <w:t>interactor</w:t>
+      </w:r>
+      <w:r>
+        <w:rPr>
+          <w:rFonts w:cs="Arial" w:ascii="Arial" w:hAnsi="Arial"/>
+          <w:b w:val="false"/>
+          <w:bCs w:val="false"/>
+          <w:sz w:val="22"/>
+          <w:szCs w:val="22"/>
+        </w:rPr>
+        <w:t xml:space="preserve"> is a seed </w:t>
+      </w:r>
+      <w:r>
+        <w:rPr>
+          <w:rFonts w:cs="Arial" w:ascii="Arial" w:hAnsi="Arial"/>
+          <w:b w:val="false"/>
+          <w:bCs w:val="false"/>
+          <w:sz w:val="22"/>
+          <w:szCs w:val="22"/>
+        </w:rPr>
+        <w:t>gene. A nonseed gene interacts at least once with a seed gene; then, in the union interactome we also considered interactions between nonseeds.</w:t>
+      </w:r>
+    </w:p>
+    <w:p>
+      <w:pPr>
+        <w:pStyle w:val="ParaNoInd"/>
+        <w:spacing w:lineRule="auto" w:line="240"/>
+        <w:rPr>
+          <w:rFonts w:ascii="Arial" w:hAnsi="Arial" w:cs="Arial"/>
+          <w:b w:val="false"/>
+          <w:b w:val="false"/>
+          <w:bCs w:val="false"/>
+          <w:sz w:val="22"/>
+          <w:szCs w:val="22"/>
+        </w:rPr>
+      </w:pPr>
+      <w:r>
+        <w:rPr>
+          <w:rFonts w:cs="Arial" w:ascii="Arial" w:hAnsi="Arial"/>
+          <w:b w:val="false"/>
+          <w:bCs w:val="false"/>
+          <w:sz w:val="22"/>
+          <w:szCs w:val="22"/>
+        </w:rPr>
+        <w:t xml:space="preserve">In the Python </w:t>
+      </w:r>
+      <w:r>
+        <w:rPr>
+          <w:rFonts w:cs="Arial" w:ascii="Arial" w:hAnsi="Arial"/>
+          <w:b w:val="false"/>
+          <w:bCs w:val="false"/>
+          <w:sz w:val="22"/>
+          <w:szCs w:val="22"/>
+        </w:rPr>
+        <w:t>implementation</w:t>
+      </w:r>
+      <w:r>
+        <w:rPr>
+          <w:rFonts w:cs="Arial" w:ascii="Arial" w:hAnsi="Arial"/>
+          <w:b w:val="false"/>
+          <w:bCs w:val="false"/>
+          <w:sz w:val="22"/>
+          <w:szCs w:val="22"/>
+        </w:rPr>
+        <w:t>, we first built the dataframe containing seed-nonseed interactions for both databases.</w:t>
+      </w:r>
+    </w:p>
+    <w:p>
+      <w:pPr>
+        <w:pStyle w:val="ParaNoInd"/>
+        <w:spacing w:lineRule="auto" w:line="240"/>
+        <w:rPr>
+          <w:rFonts w:ascii="Arial" w:hAnsi="Arial" w:cs="Arial"/>
+          <w:b w:val="false"/>
+          <w:b w:val="false"/>
+          <w:bCs w:val="false"/>
+          <w:sz w:val="22"/>
+          <w:szCs w:val="22"/>
+        </w:rPr>
+      </w:pPr>
+      <w:r>
+        <w:rPr>
+          <w:rFonts w:cs="Arial" w:ascii="Arial" w:hAnsi="Arial"/>
+          <w:b w:val="false"/>
+          <w:bCs w:val="false"/>
+          <w:sz w:val="22"/>
+          <w:szCs w:val="22"/>
+        </w:rPr>
+        <w:t xml:space="preserve">Then for the nonseed-nonseed interactions we first built a list containing the </w:t>
+      </w:r>
+      <w:r>
+        <w:rPr>
+          <w:rFonts w:cs="Arial" w:ascii="Arial" w:hAnsi="Arial"/>
+          <w:b w:val="false"/>
+          <w:bCs w:val="false"/>
+          <w:sz w:val="22"/>
+          <w:szCs w:val="22"/>
+        </w:rPr>
+        <w:t xml:space="preserve">gene </w:t>
+      </w:r>
+      <w:r>
+        <w:rPr>
+          <w:rFonts w:cs="Arial" w:ascii="Arial" w:hAnsi="Arial"/>
+          <w:b w:val="false"/>
+          <w:bCs w:val="false"/>
+          <w:sz w:val="22"/>
+          <w:szCs w:val="22"/>
+        </w:rPr>
+        <w:t>symbols of the nonseeds.</w:t>
+      </w:r>
+    </w:p>
+    <w:p>
+      <w:pPr>
+        <w:pStyle w:val="ParaNoInd"/>
+        <w:spacing w:lineRule="auto" w:line="240"/>
+        <w:rPr>
+          <w:rFonts w:ascii="Arial" w:hAnsi="Arial" w:cs="Arial"/>
+          <w:b w:val="false"/>
+          <w:b w:val="false"/>
+          <w:bCs w:val="false"/>
+          <w:sz w:val="22"/>
+          <w:szCs w:val="22"/>
+        </w:rPr>
+      </w:pPr>
+      <w:r>
+        <w:rPr>
+          <w:rFonts w:cs="Arial" w:ascii="Arial" w:hAnsi="Arial"/>
+          <w:b w:val="false"/>
+          <w:bCs w:val="false"/>
+          <w:sz w:val="22"/>
+          <w:szCs w:val="22"/>
+        </w:rPr>
+        <w:t>Iterating on both dataframes we memorized the positions where both interactors are nonseeds, and at the end of the cycle we took the rows positioned in those indexes and we built a new dataframe, one for each database.</w:t>
+      </w:r>
+    </w:p>
+    <w:p>
+      <w:pPr>
+        <w:pStyle w:val="ParaNoInd"/>
+        <w:spacing w:lineRule="auto" w:line="240"/>
+        <w:rPr>
+          <w:rFonts w:ascii="Arial" w:hAnsi="Arial" w:cs="Arial"/>
+          <w:b w:val="false"/>
+          <w:b w:val="false"/>
+          <w:bCs w:val="false"/>
+          <w:sz w:val="22"/>
+          <w:szCs w:val="22"/>
+        </w:rPr>
+      </w:pPr>
+      <w:r>
+        <w:rPr>
+          <w:rFonts w:cs="Arial" w:ascii="Arial" w:hAnsi="Arial"/>
+          <w:b w:val="false"/>
+          <w:bCs w:val="false"/>
+          <w:sz w:val="22"/>
+          <w:szCs w:val="22"/>
+        </w:rPr>
+        <w:t>Finally, we merged all the tables obtained in the previous steps (the table with the seed-nonseed interactions and the two tables with the nonseed-nonseed interactions) and saved in the usual tabular csv format.</w:t>
+      </w:r>
+    </w:p>
+    <w:p>
+      <w:pPr>
+        <w:pStyle w:val="ParaNoInd"/>
+        <w:spacing w:lineRule="auto" w:line="240"/>
+        <w:rPr>
+          <w:rFonts w:ascii="Arial" w:hAnsi="Arial" w:cs="Arial"/>
+          <w:b w:val="false"/>
+          <w:b w:val="false"/>
+          <w:bCs w:val="false"/>
+          <w:sz w:val="22"/>
+          <w:szCs w:val="22"/>
+        </w:rPr>
+      </w:pPr>
+      <w:r>
+        <w:rPr>
+          <w:rFonts w:cs="Arial" w:ascii="Arial" w:hAnsi="Arial"/>
+          <w:b w:val="false"/>
+          <w:bCs w:val="false"/>
+          <w:sz w:val="22"/>
+          <w:szCs w:val="22"/>
+        </w:rPr>
+      </w:r>
+    </w:p>
+    <w:p>
+      <w:pPr>
+        <w:pStyle w:val="ParaNoInd"/>
+        <w:spacing w:lineRule="auto" w:line="240"/>
+        <w:rPr>
+          <w:rFonts w:ascii="Arial" w:hAnsi="Arial" w:cs="Arial"/>
+          <w:b/>
+          <w:b/>
+          <w:bCs/>
           <w:i w:val="false"/>
           <w:caps w:val="false"/>
           <w:smallCaps w:val="false"/>
+          <w:color w:val="333333"/>
           <w:spacing w:val="0"/>
-        </w:rPr>
-      </w:r>
-    </w:p>
-    <w:p>
-      <w:pPr>
-        <w:pStyle w:val="Testopreformattato"/>
-        <w:rPr/>
-      </w:pPr>
-      <w:r>
-        <w:rPr>
-          <w:rFonts w:eastAsia="Times New Roman" w:cs="Arial" w:ascii="Arial" w:hAnsi="Arial"/>
-          <w:color w:val="auto"/>
-          <w:kern w:val="0"/>
-          <w:sz w:val="22"/>
-          <w:szCs w:val="22"/>
-          <w:lang w:val="en-US" w:eastAsia="en-US" w:bidi="ar-SA"/>
-        </w:rPr>
-        <w:t xml:space="preserve">We have retrieved some informations from Uniprot about missing genes. </w:t>
-      </w:r>
-      <w:r>
-        <w:rPr>
-          <w:rFonts w:eastAsia="Times New Roman" w:cs="Arial" w:ascii="Arial" w:hAnsi="Arial"/>
-          <w:color w:val="auto"/>
-          <w:kern w:val="0"/>
-          <w:sz w:val="22"/>
-          <w:szCs w:val="22"/>
-          <w:lang w:val="en-US" w:eastAsia="en-US" w:bidi="ar-SA"/>
-        </w:rPr>
-        <w:t xml:space="preserve">These are the genes missing in Biogrid: CCL27 which has full name </w:t>
-      </w:r>
-      <w:r>
-        <w:rPr>
-          <w:rStyle w:val="Enfasiforte"/>
-          <w:rFonts w:eastAsia="Times New Roman" w:cs="Arial" w:ascii="Arial" w:hAnsi="Arial"/>
-          <w:b w:val="false"/>
-          <w:bCs w:val="false"/>
-          <w:color w:val="auto"/>
-          <w:kern w:val="0"/>
-          <w:sz w:val="22"/>
-          <w:szCs w:val="22"/>
-          <w:lang w:val="en-US" w:eastAsia="en-US" w:bidi="ar-SA"/>
-        </w:rPr>
-        <w:t xml:space="preserve">C-C motif chemokine 27 </w:t>
-      </w:r>
-      <w:r>
-        <w:rPr>
-          <w:rStyle w:val="Enfasiforte"/>
-          <w:rFonts w:eastAsia="Times New Roman" w:cs="Arial" w:ascii="Arial" w:hAnsi="Arial"/>
-          <w:b w:val="false"/>
-          <w:bCs w:val="false"/>
-          <w:color w:val="auto"/>
-          <w:kern w:val="0"/>
-          <w:sz w:val="22"/>
-          <w:szCs w:val="22"/>
-          <w:lang w:val="en-US" w:eastAsia="en-US" w:bidi="ar-SA"/>
-        </w:rPr>
-        <w:t xml:space="preserve">and is a </w:t>
-      </w:r>
-      <w:r>
-        <w:rPr>
-          <w:rStyle w:val="Enfasiforte"/>
-          <w:rFonts w:eastAsia="Times New Roman" w:cs="Arial" w:ascii="Verdana;Arial;sans-serif" w:hAnsi="Verdana;Arial;sans-serif"/>
-          <w:b w:val="false"/>
-          <w:bCs w:val="false"/>
+          <w:sz w:val="22"/>
+          <w:szCs w:val="22"/>
+        </w:rPr>
+      </w:pPr>
+      <w:r>
+        <w:rPr>
+          <w:rFonts w:cs="Arial" w:ascii="Arial" w:hAnsi="Arial"/>
+          <w:b/>
+          <w:bCs/>
           <w:i w:val="false"/>
           <w:caps w:val="false"/>
           <w:smallCaps w:val="false"/>
-          <w:color w:val="444444"/>
+          <w:color w:val="333333"/>
           <w:spacing w:val="0"/>
-          <w:kern w:val="0"/>
-          <w:sz w:val="20"/>
-          <w:szCs w:val="22"/>
-          <w:lang w:val="en-US" w:eastAsia="en-US" w:bidi="ar-SA"/>
-        </w:rPr>
-        <w:t>Chemotactic factor that attracts skin-associated memory T-lymphocytes</w:t>
-      </w:r>
-      <w:r>
-        <w:rPr>
-          <w:rStyle w:val="Enfasiforte"/>
-          <w:rFonts w:eastAsia="Times New Roman" w:cs="Arial" w:ascii="Arial" w:hAnsi="Arial"/>
-          <w:b w:val="false"/>
-          <w:bCs w:val="false"/>
-          <w:color w:val="auto"/>
-          <w:kern w:val="0"/>
-          <w:sz w:val="22"/>
-          <w:szCs w:val="22"/>
-          <w:lang w:val="en-US" w:eastAsia="en-US" w:bidi="ar-SA"/>
-        </w:rPr>
-        <w:t xml:space="preserve"> r;</w:t>
-      </w:r>
-      <w:r>
-        <w:rPr>
-          <w:rFonts w:eastAsia="Times New Roman" w:cs="Arial" w:ascii="Arial" w:hAnsi="Arial"/>
-          <w:color w:val="auto"/>
-          <w:kern w:val="0"/>
-          <w:sz w:val="22"/>
-          <w:szCs w:val="22"/>
-          <w:lang w:val="en-US" w:eastAsia="en-US" w:bidi="ar-SA"/>
-        </w:rPr>
-        <w:t xml:space="preserve"> MIR125A, MIR126, MIR484, PWAR6 </w:t>
-      </w:r>
-      <w:bookmarkStart w:id="1" w:name="__DdeLink__495_2474245908"/>
-      <w:r>
-        <w:rPr>
-          <w:rFonts w:eastAsia="Times New Roman" w:cs="Arial" w:ascii="Arial" w:hAnsi="Arial"/>
-          <w:color w:val="auto"/>
-          <w:kern w:val="0"/>
-          <w:sz w:val="22"/>
-          <w:szCs w:val="22"/>
-          <w:lang w:val="en-US" w:eastAsia="en-US" w:bidi="ar-SA"/>
-        </w:rPr>
-        <w:t>haven’t any</w:t>
-      </w:r>
-      <w:r>
-        <w:rPr>
-          <w:rFonts w:eastAsia="Times New Roman" w:cs="Arial" w:ascii="Arial" w:hAnsi="Arial"/>
-          <w:color w:val="auto"/>
-          <w:kern w:val="0"/>
-          <w:sz w:val="22"/>
-          <w:szCs w:val="22"/>
-          <w:lang w:val="en-US" w:eastAsia="en-US" w:bidi="ar-SA"/>
-        </w:rPr>
-        <w:t xml:space="preserve"> Uniprot corrispondence.</w:t>
-      </w:r>
-      <w:bookmarkEnd w:id="1"/>
+          <w:sz w:val="22"/>
+          <w:szCs w:val="22"/>
+        </w:rPr>
+        <w:t>Intersection</w:t>
+      </w:r>
+      <w:r>
+        <w:rPr>
+          <w:rFonts w:cs="Arial" w:ascii="Arial" w:hAnsi="Arial"/>
+          <w:b/>
+          <w:bCs/>
+          <w:i w:val="false"/>
+          <w:caps w:val="false"/>
+          <w:smallCaps w:val="false"/>
+          <w:color w:val="333333"/>
+          <w:spacing w:val="0"/>
+          <w:sz w:val="22"/>
+          <w:szCs w:val="22"/>
+        </w:rPr>
+        <w:t xml:space="preserve"> Interactome</w:t>
+      </w:r>
     </w:p>
     <w:p>
       <w:pPr>
-        <w:pStyle w:val="Testopreformattato"/>
-        <w:rPr>
-          <w:rFonts w:ascii="Arial" w:hAnsi="Arial" w:eastAsia="Times New Roman" w:cs="Arial"/>
-          <w:color w:val="auto"/>
-          <w:kern w:val="0"/>
-          <w:sz w:val="22"/>
-          <w:szCs w:val="22"/>
-          <w:lang w:val="en-US" w:eastAsia="en-US" w:bidi="ar-SA"/>
-        </w:rPr>
-      </w:pPr>
-      <w:r>
-        <w:rPr>
-          <w:rFonts w:eastAsia="Times New Roman" w:cs="Arial" w:ascii="Arial" w:hAnsi="Arial"/>
-          <w:color w:val="auto"/>
-          <w:kern w:val="0"/>
-          <w:sz w:val="22"/>
-          <w:szCs w:val="22"/>
-          <w:lang w:val="en-US" w:eastAsia="en-US" w:bidi="ar-SA"/>
-        </w:rPr>
-        <w:t xml:space="preserve">These are the genes missing from IID: GPR27 which is an Orphan receptor </w:t>
-      </w:r>
-      <w:r>
-        <w:rPr>
-          <w:rFonts w:eastAsia="Times New Roman" w:cs="Arial" w:ascii="Arial" w:hAnsi="Arial"/>
-          <w:color w:val="auto"/>
-          <w:kern w:val="0"/>
-          <w:sz w:val="22"/>
-          <w:szCs w:val="22"/>
-          <w:lang w:val="en-US" w:eastAsia="en-US" w:bidi="ar-SA"/>
-        </w:rPr>
-        <w:t>and p</w:t>
-      </w:r>
-      <w:r>
-        <w:rPr>
-          <w:rFonts w:eastAsia="Times New Roman" w:cs="Arial" w:ascii="Arial" w:hAnsi="Arial"/>
-          <w:color w:val="auto"/>
-          <w:kern w:val="0"/>
-          <w:sz w:val="22"/>
-          <w:szCs w:val="22"/>
-          <w:lang w:val="en-US" w:eastAsia="en-US" w:bidi="ar-SA"/>
-        </w:rPr>
-        <w:t xml:space="preserve">ossible candidate for amine-like G-protein coupled receptor. MIR125A, MIR126, MIR484, PWAR6 </w:t>
-      </w:r>
-      <w:r>
-        <w:rPr>
-          <w:rFonts w:eastAsia="Times New Roman" w:cs="Arial" w:ascii="Arial" w:hAnsi="Arial"/>
-          <w:color w:val="auto"/>
-          <w:kern w:val="0"/>
-          <w:sz w:val="22"/>
-          <w:szCs w:val="22"/>
-          <w:lang w:val="en-US" w:eastAsia="en-US" w:bidi="ar-SA"/>
-        </w:rPr>
-        <w:t>haven’t any</w:t>
-      </w:r>
-      <w:r>
-        <w:rPr>
-          <w:rFonts w:eastAsia="Times New Roman" w:cs="Arial" w:ascii="Arial" w:hAnsi="Arial"/>
-          <w:color w:val="auto"/>
-          <w:kern w:val="0"/>
-          <w:sz w:val="22"/>
-          <w:szCs w:val="22"/>
-          <w:lang w:val="en-US" w:eastAsia="en-US" w:bidi="ar-SA"/>
-        </w:rPr>
-        <w:t xml:space="preserve"> Uniprot corrispondence.</w:t>
+        <w:pStyle w:val="ParaNoInd"/>
+        <w:spacing w:lineRule="auto" w:line="240"/>
+        <w:rPr/>
+      </w:pPr>
+      <w:r>
+        <w:rPr>
+          <w:rFonts w:ascii="Arial;Helvetica Neue;Helvetica;sans-serif" w:hAnsi="Arial;Helvetica Neue;Helvetica;sans-serif"/>
+          <w:b w:val="false"/>
+          <w:i w:val="false"/>
+          <w:caps w:val="false"/>
+          <w:smallCaps w:val="false"/>
+          <w:color w:val="242729"/>
+          <w:spacing w:val="0"/>
+          <w:sz w:val="23"/>
+        </w:rPr>
+        <w:t>The construction of the intersection interactome was pretty straightforward.</w:t>
       </w:r>
     </w:p>
     <w:p>
       <w:pPr>
-        <w:pStyle w:val="Corpodeltesto"/>
-        <w:widowControl/>
-        <w:spacing w:before="0" w:after="0"/>
-        <w:ind w:left="0" w:right="0" w:hanging="0"/>
-        <w:rPr>
-          <w:rFonts w:ascii="Arial" w:hAnsi="Arial" w:eastAsia="Times New Roman" w:cs="Arial"/>
-          <w:color w:val="auto"/>
-          <w:kern w:val="0"/>
-          <w:sz w:val="22"/>
-          <w:szCs w:val="22"/>
-          <w:lang w:val="en-US" w:eastAsia="en-US" w:bidi="ar-SA"/>
-        </w:rPr>
-      </w:pPr>
-      <w:r>
-        <w:rPr>
-          <w:rFonts w:eastAsia="Times New Roman" w:cs="Arial" w:ascii="Arial" w:hAnsi="Arial"/>
-          <w:color w:val="auto"/>
-          <w:kern w:val="0"/>
-          <w:sz w:val="22"/>
-          <w:szCs w:val="22"/>
-          <w:lang w:val="en-US" w:eastAsia="en-US" w:bidi="ar-SA"/>
-        </w:rPr>
+        <w:pStyle w:val="ParaNoInd"/>
+        <w:spacing w:lineRule="auto" w:line="240"/>
+        <w:rPr/>
+      </w:pPr>
+      <w:r>
+        <w:rPr>
+          <w:rFonts w:ascii="Arial;Helvetica Neue;Helvetica;sans-serif" w:hAnsi="Arial;Helvetica Neue;Helvetica;sans-serif"/>
+          <w:b w:val="false"/>
+          <w:i w:val="false"/>
+          <w:caps w:val="false"/>
+          <w:smallCaps w:val="false"/>
+          <w:color w:val="242729"/>
+          <w:spacing w:val="0"/>
+          <w:sz w:val="23"/>
+        </w:rPr>
+        <w:t xml:space="preserve">We splitted the </w:t>
+      </w:r>
+      <w:r>
+        <w:rPr>
+          <w:rFonts w:ascii="Arial;Helvetica Neue;Helvetica;sans-serif" w:hAnsi="Arial;Helvetica Neue;Helvetica;sans-serif"/>
+          <w:b w:val="false"/>
+          <w:i w:val="false"/>
+          <w:caps w:val="false"/>
+          <w:smallCaps w:val="false"/>
+          <w:color w:val="242729"/>
+          <w:spacing w:val="0"/>
+          <w:sz w:val="23"/>
+        </w:rPr>
+        <w:t>table with all proteins interacting with at least one seed gene confirmed</w:t>
+      </w:r>
+    </w:p>
+    <w:p>
+      <w:pPr>
+        <w:pStyle w:val="ParaNoInd"/>
+        <w:spacing w:lineRule="auto" w:line="240"/>
+        <w:rPr/>
+      </w:pPr>
+      <w:r>
+        <w:rPr>
+          <w:rFonts w:ascii="Arial;Helvetica Neue;Helvetica;sans-serif" w:hAnsi="Arial;Helvetica Neue;Helvetica;sans-serif"/>
+          <w:b w:val="false"/>
+          <w:i w:val="false"/>
+          <w:caps w:val="false"/>
+          <w:smallCaps w:val="false"/>
+          <w:color w:val="242729"/>
+          <w:spacing w:val="0"/>
+          <w:sz w:val="23"/>
+        </w:rPr>
+        <w:t>by both DBs</w:t>
+      </w:r>
+      <w:r>
+        <w:rPr>
+          <w:rFonts w:ascii="Arial;Helvetica Neue;Helvetica;sans-serif" w:hAnsi="Arial;Helvetica Neue;Helvetica;sans-serif"/>
+          <w:b w:val="false"/>
+          <w:i w:val="false"/>
+          <w:caps w:val="false"/>
+          <w:smallCaps w:val="false"/>
+          <w:color w:val="242729"/>
+          <w:spacing w:val="0"/>
+          <w:sz w:val="23"/>
+        </w:rPr>
+        <w:t xml:space="preserve"> by the 'source_db' column. We dropped the 'source_db' column and merged again the two tables. In pandas, the default type of merge will use all columns and is inner, so it returns a new dataframe with values present in both dataframes.</w:t>
       </w:r>
     </w:p>
     <w:p>
@@ -5497,7 +5820,11 @@
         </w:numPr>
         <w:spacing w:lineRule="auto" w:line="240"/>
         <w:ind w:left="357" w:hanging="357"/>
-        <w:rPr/>
+        <w:rPr>
+          <w:rFonts w:ascii="Arial" w:hAnsi="Arial" w:cs="Arial"/>
+          <w:sz w:val="22"/>
+          <w:szCs w:val="22"/>
+        </w:rPr>
       </w:pPr>
       <w:r>
         <w:rPr>
@@ -5505,51 +5832,238 @@
           <w:sz w:val="22"/>
           <w:szCs w:val="22"/>
         </w:rPr>
-        <w:t>Interactomes dat</w:t>
-      </w:r>
-      <w:r>
-        <w:rPr>
-          <w:rFonts w:cs="Arial" w:ascii="Arial" w:hAnsi="Arial"/>
-          <w:sz w:val="22"/>
-          <w:szCs w:val="22"/>
-        </w:rPr>
-        <w:t>a</w:t>
+        <w:t>Enrichment analysis</w:t>
       </w:r>
     </w:p>
     <w:p>
       <w:pPr>
         <w:pStyle w:val="ParaNoInd"/>
-        <w:spacing w:lineRule="auto" w:line="240"/>
-        <w:rPr>
-          <w:rFonts w:ascii="Arial" w:hAnsi="Arial" w:cs="Arial"/>
-          <w:sz w:val="22"/>
-          <w:szCs w:val="22"/>
-        </w:rPr>
-      </w:pPr>
-      <w:r>
-        <w:rPr>
-          <w:rFonts w:cs="Arial" w:ascii="Arial" w:hAnsi="Arial"/>
-          <w:sz w:val="22"/>
-          <w:szCs w:val="22"/>
-        </w:rPr>
-        <w:t xml:space="preserve">Explain briefly the methods you followed to build the intersection interactome and add the related </w:t>
-      </w:r>
-      <w:r>
-        <w:rPr>
-          <w:rFonts w:cs="Arial" w:ascii="Arial" w:hAnsi="Arial"/>
-          <w:sz w:val="22"/>
-          <w:szCs w:val="22"/>
-          <w:u w:val="single"/>
-        </w:rPr>
-        <w:t>tables/charts</w:t>
-      </w:r>
-      <w:r>
-        <w:rPr>
-          <w:rFonts w:cs="Arial" w:ascii="Arial" w:hAnsi="Arial"/>
-          <w:sz w:val="22"/>
-          <w:szCs w:val="22"/>
-        </w:rPr>
-        <w:t>.</w:t>
+        <w:rPr/>
+      </w:pPr>
+      <w:r>
+        <w:rPr/>
+      </w:r>
+    </w:p>
+    <w:p>
+      <w:pPr>
+        <w:pStyle w:val="ParaNoInd"/>
+        <w:jc w:val="left"/>
+        <w:rPr/>
+      </w:pPr>
+      <w:r>
+        <w:rPr>
+          <w:rFonts w:eastAsia="Times New Roman" w:cs="Times New Roman" w:ascii="Arial;Helvetica Neue;Helvetica;sans-serif" w:hAnsi="Arial;Helvetica Neue;Helvetica;sans-serif"/>
+          <w:b w:val="false"/>
+          <w:i w:val="false"/>
+          <w:caps w:val="false"/>
+          <w:smallCaps w:val="false"/>
+          <w:color w:val="242729"/>
+          <w:spacing w:val="0"/>
+          <w:kern w:val="0"/>
+          <w:sz w:val="23"/>
+          <w:szCs w:val="20"/>
+          <w:lang w:val="en-US" w:eastAsia="en-US" w:bidi="ar-SA"/>
+        </w:rPr>
+        <w:t xml:space="preserve">We </w:t>
+      </w:r>
+      <w:r>
+        <w:rPr>
+          <w:rFonts w:eastAsia="Times New Roman" w:cs="Times New Roman" w:ascii="Arial;Helvetica Neue;Helvetica;sans-serif" w:hAnsi="Arial;Helvetica Neue;Helvetica;sans-serif"/>
+          <w:b w:val="false"/>
+          <w:i w:val="false"/>
+          <w:caps w:val="false"/>
+          <w:smallCaps w:val="false"/>
+          <w:color w:val="242729"/>
+          <w:spacing w:val="0"/>
+          <w:kern w:val="0"/>
+          <w:sz w:val="23"/>
+          <w:szCs w:val="20"/>
+          <w:lang w:val="en-US" w:eastAsia="en-US" w:bidi="ar-SA"/>
+        </w:rPr>
+        <w:t>Print</w:t>
+      </w:r>
+      <w:r>
+        <w:rPr>
+          <w:rFonts w:eastAsia="Times New Roman" w:cs="Times New Roman" w:ascii="Arial;Helvetica Neue;Helvetica;sans-serif" w:hAnsi="Arial;Helvetica Neue;Helvetica;sans-serif"/>
+          <w:b w:val="false"/>
+          <w:i w:val="false"/>
+          <w:caps w:val="false"/>
+          <w:smallCaps w:val="false"/>
+          <w:color w:val="242729"/>
+          <w:spacing w:val="0"/>
+          <w:kern w:val="0"/>
+          <w:sz w:val="23"/>
+          <w:szCs w:val="20"/>
+          <w:lang w:val="en-US" w:eastAsia="en-US" w:bidi="ar-SA"/>
+        </w:rPr>
+        <w:t>ed</w:t>
+      </w:r>
+      <w:r>
+        <w:rPr>
+          <w:rFonts w:eastAsia="Times New Roman" w:cs="Times New Roman" w:ascii="Arial;Helvetica Neue;Helvetica;sans-serif" w:hAnsi="Arial;Helvetica Neue;Helvetica;sans-serif"/>
+          <w:b w:val="false"/>
+          <w:i w:val="false"/>
+          <w:caps w:val="false"/>
+          <w:smallCaps w:val="false"/>
+          <w:color w:val="242729"/>
+          <w:spacing w:val="0"/>
+          <w:kern w:val="0"/>
+          <w:sz w:val="23"/>
+          <w:szCs w:val="20"/>
+          <w:lang w:val="en-US" w:eastAsia="en-US" w:bidi="ar-SA"/>
+        </w:rPr>
+        <w:t xml:space="preserve"> </w:t>
+      </w:r>
+      <w:r>
+        <w:rPr>
+          <w:rFonts w:eastAsia="Times New Roman" w:cs="Times New Roman" w:ascii="Arial;Helvetica Neue;Helvetica;sans-serif" w:hAnsi="Arial;Helvetica Neue;Helvetica;sans-serif"/>
+          <w:b w:val="false"/>
+          <w:i w:val="false"/>
+          <w:caps w:val="false"/>
+          <w:smallCaps w:val="false"/>
+          <w:color w:val="242729"/>
+          <w:spacing w:val="0"/>
+          <w:kern w:val="0"/>
+          <w:sz w:val="23"/>
+          <w:szCs w:val="20"/>
+          <w:lang w:val="en-US" w:eastAsia="en-US" w:bidi="ar-SA"/>
+        </w:rPr>
+        <w:t>a</w:t>
+      </w:r>
+      <w:r>
+        <w:rPr>
+          <w:rFonts w:eastAsia="Times New Roman" w:cs="Times New Roman" w:ascii="Arial;Helvetica Neue;Helvetica;sans-serif" w:hAnsi="Arial;Helvetica Neue;Helvetica;sans-serif"/>
+          <w:b w:val="false"/>
+          <w:i w:val="false"/>
+          <w:caps w:val="false"/>
+          <w:smallCaps w:val="false"/>
+          <w:color w:val="242729"/>
+          <w:spacing w:val="0"/>
+          <w:kern w:val="0"/>
+          <w:sz w:val="23"/>
+          <w:szCs w:val="20"/>
+          <w:lang w:val="en-US" w:eastAsia="en-US" w:bidi="ar-SA"/>
+        </w:rPr>
+        <w:t xml:space="preserve"> list </w:t>
+      </w:r>
+      <w:r>
+        <w:rPr>
+          <w:rFonts w:eastAsia="Times New Roman" w:cs="Times New Roman" w:ascii="Arial;Helvetica Neue;Helvetica;sans-serif" w:hAnsi="Arial;Helvetica Neue;Helvetica;sans-serif"/>
+          <w:b w:val="false"/>
+          <w:i w:val="false"/>
+          <w:caps w:val="false"/>
+          <w:smallCaps w:val="false"/>
+          <w:color w:val="242729"/>
+          <w:spacing w:val="0"/>
+          <w:kern w:val="0"/>
+          <w:sz w:val="23"/>
+          <w:szCs w:val="20"/>
+          <w:lang w:val="en-US" w:eastAsia="en-US" w:bidi="ar-SA"/>
+        </w:rPr>
+        <w:t>of genes -one for each row- of the intersection interactome for</w:t>
+      </w:r>
+      <w:r>
+        <w:rPr>
+          <w:rFonts w:eastAsia="Times New Roman" w:cs="Times New Roman" w:ascii="Arial;Helvetica Neue;Helvetica;sans-serif" w:hAnsi="Arial;Helvetica Neue;Helvetica;sans-serif"/>
+          <w:b w:val="false"/>
+          <w:i w:val="false"/>
+          <w:caps w:val="false"/>
+          <w:smallCaps w:val="false"/>
+          <w:color w:val="242729"/>
+          <w:spacing w:val="0"/>
+          <w:kern w:val="0"/>
+          <w:sz w:val="23"/>
+          <w:szCs w:val="20"/>
+          <w:lang w:val="en-US" w:eastAsia="en-US" w:bidi="ar-SA"/>
+        </w:rPr>
+        <w:t xml:space="preserve"> Enrichr. Than, </w:t>
+      </w:r>
+      <w:r>
+        <w:rPr>
+          <w:rFonts w:eastAsia="Times New Roman" w:cs="Times New Roman" w:ascii="Arial;Helvetica Neue;Helvetica;sans-serif" w:hAnsi="Arial;Helvetica Neue;Helvetica;sans-serif"/>
+          <w:b w:val="false"/>
+          <w:i w:val="false"/>
+          <w:caps w:val="false"/>
+          <w:smallCaps w:val="false"/>
+          <w:color w:val="242729"/>
+          <w:spacing w:val="0"/>
+          <w:kern w:val="0"/>
+          <w:sz w:val="23"/>
+          <w:szCs w:val="20"/>
+          <w:lang w:val="en-US" w:eastAsia="en-US" w:bidi="ar-SA"/>
+        </w:rPr>
+        <w:t>we</w:t>
+      </w:r>
+      <w:r>
+        <w:rPr>
+          <w:rFonts w:eastAsia="Times New Roman" w:cs="Times New Roman" w:ascii="Arial;Helvetica Neue;Helvetica;sans-serif" w:hAnsi="Arial;Helvetica Neue;Helvetica;sans-serif"/>
+          <w:b w:val="false"/>
+          <w:i w:val="false"/>
+          <w:caps w:val="false"/>
+          <w:smallCaps w:val="false"/>
+          <w:color w:val="242729"/>
+          <w:spacing w:val="0"/>
+          <w:kern w:val="0"/>
+          <w:sz w:val="23"/>
+          <w:szCs w:val="20"/>
+          <w:lang w:val="en-US" w:eastAsia="en-US" w:bidi="ar-SA"/>
+        </w:rPr>
+        <w:t xml:space="preserve"> download</w:t>
+      </w:r>
+      <w:r>
+        <w:rPr>
+          <w:rFonts w:eastAsia="Times New Roman" w:cs="Times New Roman" w:ascii="Arial;Helvetica Neue;Helvetica;sans-serif" w:hAnsi="Arial;Helvetica Neue;Helvetica;sans-serif"/>
+          <w:b w:val="false"/>
+          <w:i w:val="false"/>
+          <w:caps w:val="false"/>
+          <w:smallCaps w:val="false"/>
+          <w:color w:val="242729"/>
+          <w:spacing w:val="0"/>
+          <w:kern w:val="0"/>
+          <w:sz w:val="23"/>
+          <w:szCs w:val="20"/>
+          <w:lang w:val="en-US" w:eastAsia="en-US" w:bidi="ar-SA"/>
+        </w:rPr>
+        <w:t xml:space="preserve">ed </w:t>
+      </w:r>
+      <w:r>
+        <w:rPr>
+          <w:rFonts w:eastAsia="Times New Roman" w:cs="Times New Roman" w:ascii="Arial;Helvetica Neue;Helvetica;sans-serif" w:hAnsi="Arial;Helvetica Neue;Helvetica;sans-serif"/>
+          <w:b w:val="false"/>
+          <w:i w:val="false"/>
+          <w:caps w:val="false"/>
+          <w:smallCaps w:val="false"/>
+          <w:color w:val="242729"/>
+          <w:spacing w:val="0"/>
+          <w:kern w:val="0"/>
+          <w:sz w:val="23"/>
+          <w:szCs w:val="20"/>
+          <w:lang w:val="en-US" w:eastAsia="en-US" w:bidi="ar-SA"/>
+        </w:rPr>
+        <w:t>KEGG HUMAN 2019 and Ontologies tables of the overrepresented GO categories.</w:t>
+      </w:r>
+    </w:p>
+    <w:p>
+      <w:pPr>
+        <w:pStyle w:val="ParaNoInd"/>
+        <w:jc w:val="left"/>
+        <w:rPr/>
+      </w:pPr>
+      <w:r>
+        <w:rPr>
+          <w:rFonts w:eastAsia="Times New Roman" w:cs="Times New Roman" w:ascii="Arial;Helvetica Neue;Helvetica;sans-serif" w:hAnsi="Arial;Helvetica Neue;Helvetica;sans-serif"/>
+          <w:b w:val="false"/>
+          <w:i w:val="false"/>
+          <w:caps w:val="false"/>
+          <w:smallCaps w:val="false"/>
+          <w:color w:val="242729"/>
+          <w:spacing w:val="0"/>
+          <w:kern w:val="0"/>
+          <w:sz w:val="23"/>
+          <w:szCs w:val="20"/>
+          <w:lang w:val="en-US" w:eastAsia="en-US" w:bidi="ar-SA"/>
+        </w:rPr>
+        <w:t xml:space="preserve">We did the same thing for the Union Interactome, but some symbols </w:t>
       </w:r>
     </w:p>
     <w:p>
@@ -5569,71 +6083,27 @@
       </w:pPr>
       <w:r>
         <w:rPr>
+          <w:rFonts w:eastAsia="Times New Roman" w:cs="Times New Roman" w:ascii="Arial;Helvetica Neue;Helvetica;sans-serif" w:hAnsi="Arial;Helvetica Neue;Helvetica;sans-serif"/>
+          <w:b w:val="false"/>
+          <w:i w:val="false"/>
+          <w:caps w:val="false"/>
+          <w:smallCaps w:val="false"/>
+          <w:color w:val="242729"/>
+          <w:spacing w:val="0"/>
+          <w:kern w:val="0"/>
+          <w:sz w:val="23"/>
+          <w:szCs w:val="20"/>
+          <w:lang w:val="en-US" w:eastAsia="en-US" w:bidi="ar-SA"/>
+        </w:rPr>
+        <w:t xml:space="preserve">Notes and </w:t>
+      </w:r>
+      <w:r>
+        <w:rPr>
           <w:rFonts w:cs="Arial" w:ascii="Arial" w:hAnsi="Arial"/>
           <w:sz w:val="22"/>
           <w:szCs w:val="22"/>
         </w:rPr>
-        <w:t>Enrichment analysis</w:t>
-      </w:r>
-    </w:p>
-    <w:p>
-      <w:pPr>
-        <w:pStyle w:val="ParaNoInd"/>
-        <w:spacing w:lineRule="auto" w:line="240"/>
-        <w:rPr>
-          <w:rFonts w:ascii="Arial" w:hAnsi="Arial" w:cs="Arial"/>
-          <w:sz w:val="22"/>
-          <w:szCs w:val="22"/>
-        </w:rPr>
-      </w:pPr>
-      <w:r>
-        <w:rPr>
-          <w:rFonts w:cs="Arial" w:ascii="Arial" w:hAnsi="Arial"/>
-          <w:sz w:val="22"/>
-          <w:szCs w:val="22"/>
-        </w:rPr>
-        <w:t xml:space="preserve">Explain briefly the methods you followed to carry out the enrichment analysis and add the related </w:t>
-      </w:r>
-      <w:r>
-        <w:rPr>
-          <w:rFonts w:cs="Arial" w:ascii="Arial" w:hAnsi="Arial"/>
-          <w:sz w:val="22"/>
-          <w:szCs w:val="22"/>
-          <w:u w:val="single"/>
-        </w:rPr>
-        <w:t>tables/charts</w:t>
-      </w:r>
-      <w:r>
-        <w:rPr>
-          <w:rFonts w:cs="Arial" w:ascii="Arial" w:hAnsi="Arial"/>
-          <w:sz w:val="22"/>
-          <w:szCs w:val="22"/>
-        </w:rPr>
-        <w:t>.</w:t>
-      </w:r>
-    </w:p>
-    <w:p>
-      <w:pPr>
-        <w:pStyle w:val="Titolo1"/>
-        <w:numPr>
-          <w:ilvl w:val="0"/>
-          <w:numId w:val="0"/>
-        </w:numPr>
-        <w:spacing w:lineRule="auto" w:line="240"/>
-        <w:ind w:left="357" w:hanging="357"/>
-        <w:rPr>
-          <w:rFonts w:ascii="Arial" w:hAnsi="Arial" w:cs="Arial"/>
-          <w:sz w:val="22"/>
-          <w:szCs w:val="22"/>
-        </w:rPr>
-      </w:pPr>
-      <w:r>
-        <w:rPr>
-          <w:rFonts w:cs="Arial" w:ascii="Arial" w:hAnsi="Arial"/>
-          <w:sz w:val="22"/>
-          <w:szCs w:val="22"/>
-        </w:rPr>
-        <w:t>Notes and comments</w:t>
+        <w:t>comments</w:t>
       </w:r>
     </w:p>
     <w:p>
@@ -5755,7 +6225,7 @@
       <mc:AlternateContent>
         <mc:Choice Requires="wps">
           <w:drawing>
-            <wp:anchor behindDoc="1" distT="0" distB="0" distL="0" distR="0" simplePos="0" locked="0" layoutInCell="1" allowOverlap="1" relativeHeight="5">
+            <wp:anchor behindDoc="1" distT="0" distB="0" distL="0" distR="0" simplePos="0" locked="0" layoutInCell="1" allowOverlap="1" relativeHeight="6">
               <wp:simplePos x="0" y="0"/>
               <wp:positionH relativeFrom="margin">
                 <wp:align>center</wp:align>
@@ -5763,7 +6233,7 @@
               <wp:positionV relativeFrom="paragraph">
                 <wp:posOffset>635</wp:posOffset>
               </wp:positionV>
-              <wp:extent cx="64770" cy="151765"/>
+              <wp:extent cx="65405" cy="151765"/>
               <wp:effectExtent l="0" t="0" r="0" b="0"/>
               <wp:wrapNone/>
               <wp:docPr id="2" name="Cornice1"/>
@@ -5774,7 +6244,7 @@
                     <wps:spPr>
                       <a:xfrm>
                         <a:off x="0" y="0"/>
-                        <a:ext cx="64080" cy="151200"/>
+                        <a:ext cx="64800" cy="151200"/>
                       </a:xfrm>
                       <a:prstGeom prst="rect">
                         <a:avLst/>
@@ -5800,6 +6270,7 @@
                           <w:r>
                             <w:rPr>
                               <w:rStyle w:val="Pagenumber"/>
+                              <w:color w:val="000000"/>
                             </w:rPr>
                             <w:fldChar w:fldCharType="begin"/>
                           </w:r>
@@ -5819,7 +6290,7 @@
                             <w:rPr>
                               <w:rStyle w:val="Pagenumber"/>
                             </w:rPr>
-                            <w:t>2</w:t>
+                            <w:t>4</w:t>
                           </w:r>
                           <w:r>
                             <w:rPr>
@@ -5841,9 +6312,9 @@
         </mc:Choice>
         <mc:Fallback>
           <w:pict>
-            <v:rect id="shape_0" ID="Cornice1" fillcolor="white" stroked="f" style="position:absolute;margin-left:241.55pt;margin-top:0.05pt;width:5pt;height:11.85pt;mso-position-horizontal:center;mso-position-horizontal-relative:margin">
+            <v:rect id="shape_0" ID="Cornice1" stroked="f" style="position:absolute;margin-left:241.55pt;margin-top:0.05pt;width:5.05pt;height:11.85pt;mso-position-horizontal:center;mso-position-horizontal-relative:margin">
               <w10:wrap type="square"/>
-              <v:fill o:detectmouseclick="t" type="solid" color2="black" opacity="0"/>
+              <v:fill o:detectmouseclick="t" on="false"/>
               <v:stroke color="#3465a4" joinstyle="round" endcap="flat"/>
               <v:textbox>
                 <w:txbxContent>
@@ -5855,6 +6326,7 @@
                     <w:r>
                       <w:rPr>
                         <w:rStyle w:val="Pagenumber"/>
+                        <w:color w:val="000000"/>
                       </w:rPr>
                       <w:fldChar w:fldCharType="begin"/>
                     </w:r>
@@ -5874,7 +6346,7 @@
                       <w:rPr>
                         <w:rStyle w:val="Pagenumber"/>
                       </w:rPr>
-                      <w:t>2</w:t>
+                      <w:t>4</w:t>
                     </w:r>
                     <w:r>
                       <w:rPr>
@@ -5906,7 +6378,7 @@
       <mc:AlternateContent>
         <mc:Choice Requires="wps">
           <w:drawing>
-            <wp:anchor behindDoc="1" distT="0" distB="0" distL="0" distR="0" simplePos="0" locked="0" layoutInCell="1" allowOverlap="1" relativeHeight="3">
+            <wp:anchor behindDoc="1" distT="0" distB="0" distL="0" distR="0" simplePos="0" locked="0" layoutInCell="1" allowOverlap="1" relativeHeight="2">
               <wp:simplePos x="0" y="0"/>
               <wp:positionH relativeFrom="margin">
                 <wp:align>center</wp:align>
@@ -5914,7 +6386,7 @@
               <wp:positionV relativeFrom="paragraph">
                 <wp:posOffset>635</wp:posOffset>
               </wp:positionV>
-              <wp:extent cx="15240" cy="151765"/>
+              <wp:extent cx="15875" cy="151765"/>
               <wp:effectExtent l="0" t="0" r="0" b="0"/>
               <wp:wrapNone/>
               <wp:docPr id="4" name="Cornice2"/>
@@ -5925,7 +6397,7 @@
                     <wps:spPr>
                       <a:xfrm>
                         <a:off x="0" y="0"/>
-                        <a:ext cx="14760" cy="151200"/>
+                        <a:ext cx="15120" cy="151200"/>
                       </a:xfrm>
                       <a:prstGeom prst="rect">
                         <a:avLst/>
@@ -5951,6 +6423,7 @@
                           <w:r>
                             <w:rPr>
                               <w:rStyle w:val="Pagenumber"/>
+                              <w:color w:val="000000"/>
                             </w:rPr>
                             <w:fldChar w:fldCharType="begin"/>
                           </w:r>
@@ -5992,9 +6465,9 @@
         </mc:Choice>
         <mc:Fallback>
           <w:pict>
-            <v:rect id="shape_0" ID="Cornice2" fillcolor="white" stroked="f" style="position:absolute;margin-left:243.5pt;margin-top:0.05pt;width:1.1pt;height:11.85pt;mso-position-horizontal:center;mso-position-horizontal-relative:margin">
+            <v:rect id="shape_0" ID="Cornice2" stroked="f" style="position:absolute;margin-left:243.5pt;margin-top:0.05pt;width:1.15pt;height:11.85pt;mso-position-horizontal:center;mso-position-horizontal-relative:margin">
               <w10:wrap type="square"/>
-              <v:fill o:detectmouseclick="t" type="solid" color2="black" opacity="0"/>
+              <v:fill o:detectmouseclick="t" on="false"/>
               <v:stroke color="#3465a4" joinstyle="round" endcap="flat"/>
               <v:textbox>
                 <w:txbxContent>
@@ -6006,6 +6479,7 @@
                     <w:r>
                       <w:rPr>
                         <w:rStyle w:val="Pagenumber"/>
+                        <w:color w:val="000000"/>
                       </w:rPr>
                       <w:fldChar w:fldCharType="begin"/>
                     </w:r>
@@ -6065,7 +6539,7 @@
               <wp:positionV relativeFrom="page">
                 <wp:posOffset>655320</wp:posOffset>
               </wp:positionV>
-              <wp:extent cx="6402070" cy="1270"/>
+              <wp:extent cx="6402705" cy="1270"/>
               <wp:effectExtent l="12700" t="7620" r="25400" b="30480"/>
               <wp:wrapNone/>
               <wp:docPr id="1" name="Line 1"/>
@@ -6076,7 +6550,7 @@
                     <wps:spPr>
                       <a:xfrm>
                         <a:off x="0" y="0"/>
-                        <a:ext cx="6401520" cy="0"/>
+                        <a:ext cx="6402240" cy="0"/>
                       </a:xfrm>
                       <a:prstGeom prst="line">
                         <a:avLst/>
@@ -6103,7 +6577,7 @@
         </mc:Choice>
         <mc:Fallback>
           <w:pict>
-            <v:line id="shape_0" from="0pt,51.6pt" to="504pt,51.6pt" ID="Line 1" stroked="t" style="position:absolute;mso-position-vertical-relative:page" wp14:anchorId="11ADE488">
+            <v:line id="shape_0" from="0pt,51.6pt" to="504.05pt,51.6pt" ID="Line 1" stroked="t" style="position:absolute;mso-position-vertical-relative:page" wp14:anchorId="11ADE488">
               <v:stroke color="black" weight="6480" joinstyle="round" endcap="flat"/>
               <v:fill o:detectmouseclick="t" on="false"/>
             </v:line>
@@ -6113,15 +6587,7 @@
     </w:r>
     <w:r>
       <w:rPr/>
-      <w:t xml:space="preserve">Group no. </w:t>
-    </w:r>
-    <w:r>
-      <w:rPr/>
-      <w:t>13</w:t>
-    </w:r>
-    <w:r>
-      <w:rPr/>
-      <w:t>, Topic (list name), Author surname, Author surname &amp; Author surname</w:t>
+      <w:t>Group no. 13, Topic (list name), Author surname, Author surname &amp; Author surname</w:t>
     </w:r>
   </w:p>
 </w:hdr>
@@ -6253,7 +6719,6 @@
         </w:tabs>
         <w:ind w:left="720" w:hanging="360"/>
       </w:pPr>
-      <w:rPr/>
     </w:lvl>
     <w:lvl w:ilvl="1">
       <w:start w:val="1"/>
@@ -6266,7 +6731,6 @@
         </w:tabs>
         <w:ind w:left="1080" w:hanging="360"/>
       </w:pPr>
-      <w:rPr/>
     </w:lvl>
     <w:lvl w:ilvl="2">
       <w:start w:val="1"/>
@@ -6279,7 +6743,6 @@
         </w:tabs>
         <w:ind w:left="1440" w:hanging="360"/>
       </w:pPr>
-      <w:rPr/>
     </w:lvl>
     <w:lvl w:ilvl="3">
       <w:start w:val="1"/>
@@ -6292,7 +6755,6 @@
         </w:tabs>
         <w:ind w:left="1800" w:hanging="360"/>
       </w:pPr>
-      <w:rPr/>
     </w:lvl>
     <w:lvl w:ilvl="4">
       <w:start w:val="1"/>
@@ -6305,7 +6767,6 @@
         </w:tabs>
         <w:ind w:left="2160" w:hanging="360"/>
       </w:pPr>
-      <w:rPr/>
     </w:lvl>
     <w:lvl w:ilvl="5">
       <w:start w:val="1"/>
@@ -6318,7 +6779,6 @@
         </w:tabs>
         <w:ind w:left="2520" w:hanging="360"/>
       </w:pPr>
-      <w:rPr/>
     </w:lvl>
     <w:lvl w:ilvl="6">
       <w:start w:val="1"/>
@@ -6331,7 +6791,6 @@
         </w:tabs>
         <w:ind w:left="2880" w:hanging="360"/>
       </w:pPr>
-      <w:rPr/>
     </w:lvl>
     <w:lvl w:ilvl="7">
       <w:start w:val="1"/>
@@ -6344,7 +6803,6 @@
         </w:tabs>
         <w:ind w:left="3240" w:hanging="360"/>
       </w:pPr>
-      <w:rPr/>
     </w:lvl>
     <w:lvl w:ilvl="8">
       <w:start w:val="1"/>
@@ -6357,7 +6815,6 @@
         </w:tabs>
         <w:ind w:left="3600" w:hanging="360"/>
       </w:pPr>
-      <w:rPr/>
     </w:lvl>
   </w:abstractNum>
   <w:abstractNum w:abstractNumId="3">
@@ -6506,6 +6963,116 @@
       </w:rPr>
     </w:lvl>
   </w:abstractNum>
+  <w:abstractNum w:abstractNumId="4">
+    <w:lvl w:ilvl="0">
+      <w:start w:val="1"/>
+      <w:numFmt w:val="decimal"/>
+      <w:lvlText w:val="%1."/>
+      <w:lvlJc w:val="left"/>
+      <w:pPr>
+        <w:tabs>
+          <w:tab w:val="num" w:pos="780"/>
+        </w:tabs>
+        <w:ind w:left="780" w:hanging="360"/>
+      </w:pPr>
+    </w:lvl>
+    <w:lvl w:ilvl="1">
+      <w:start w:val="1"/>
+      <w:numFmt w:val="decimal"/>
+      <w:lvlText w:val="%2."/>
+      <w:lvlJc w:val="left"/>
+      <w:pPr>
+        <w:tabs>
+          <w:tab w:val="num" w:pos="1140"/>
+        </w:tabs>
+        <w:ind w:left="1140" w:hanging="360"/>
+      </w:pPr>
+    </w:lvl>
+    <w:lvl w:ilvl="2">
+      <w:start w:val="1"/>
+      <w:numFmt w:val="decimal"/>
+      <w:lvlText w:val="%3."/>
+      <w:lvlJc w:val="left"/>
+      <w:pPr>
+        <w:tabs>
+          <w:tab w:val="num" w:pos="1500"/>
+        </w:tabs>
+        <w:ind w:left="1500" w:hanging="360"/>
+      </w:pPr>
+    </w:lvl>
+    <w:lvl w:ilvl="3">
+      <w:start w:val="1"/>
+      <w:numFmt w:val="decimal"/>
+      <w:lvlText w:val="%4."/>
+      <w:lvlJc w:val="left"/>
+      <w:pPr>
+        <w:tabs>
+          <w:tab w:val="num" w:pos="1860"/>
+        </w:tabs>
+        <w:ind w:left="1860" w:hanging="360"/>
+      </w:pPr>
+    </w:lvl>
+    <w:lvl w:ilvl="4">
+      <w:start w:val="1"/>
+      <w:numFmt w:val="decimal"/>
+      <w:lvlText w:val="%5."/>
+      <w:lvlJc w:val="left"/>
+      <w:pPr>
+        <w:tabs>
+          <w:tab w:val="num" w:pos="2220"/>
+        </w:tabs>
+        <w:ind w:left="2220" w:hanging="360"/>
+      </w:pPr>
+    </w:lvl>
+    <w:lvl w:ilvl="5">
+      <w:start w:val="1"/>
+      <w:numFmt w:val="decimal"/>
+      <w:lvlText w:val="%6."/>
+      <w:lvlJc w:val="left"/>
+      <w:pPr>
+        <w:tabs>
+          <w:tab w:val="num" w:pos="2580"/>
+        </w:tabs>
+        <w:ind w:left="2580" w:hanging="360"/>
+      </w:pPr>
+    </w:lvl>
+    <w:lvl w:ilvl="6">
+      <w:start w:val="1"/>
+      <w:numFmt w:val="decimal"/>
+      <w:lvlText w:val="%7."/>
+      <w:lvlJc w:val="left"/>
+      <w:pPr>
+        <w:tabs>
+          <w:tab w:val="num" w:pos="2940"/>
+        </w:tabs>
+        <w:ind w:left="2940" w:hanging="360"/>
+      </w:pPr>
+    </w:lvl>
+    <w:lvl w:ilvl="7">
+      <w:start w:val="1"/>
+      <w:numFmt w:val="decimal"/>
+      <w:lvlText w:val="%8."/>
+      <w:lvlJc w:val="left"/>
+      <w:pPr>
+        <w:tabs>
+          <w:tab w:val="num" w:pos="3300"/>
+        </w:tabs>
+        <w:ind w:left="3300" w:hanging="360"/>
+      </w:pPr>
+    </w:lvl>
+    <w:lvl w:ilvl="8">
+      <w:start w:val="1"/>
+      <w:numFmt w:val="decimal"/>
+      <w:lvlText w:val="%9."/>
+      <w:lvlJc w:val="left"/>
+      <w:pPr>
+        <w:tabs>
+          <w:tab w:val="num" w:pos="3660"/>
+        </w:tabs>
+        <w:ind w:left="3660" w:hanging="360"/>
+      </w:pPr>
+    </w:lvl>
+  </w:abstractNum>
   <w:num w:numId="1">
     <w:abstractNumId w:val="1"/>
   </w:num>
@@ -6514,6 +7081,9 @@
   </w:num>
   <w:num w:numId="3">
     <w:abstractNumId w:val="3"/>
+  </w:num>
+  <w:num w:numId="4">
+    <w:abstractNumId w:val="4"/>
   </w:num>
 </w:numbering>
 </file>
@@ -7488,6 +8058,76 @@
       <w:bCs/>
     </w:rPr>
   </w:style>
+  <w:style w:type="character" w:styleId="ListLabel10">
+    <w:name w:val="ListLabel 10"/>
+    <w:qFormat/>
+    <w:rPr>
+      <w:rFonts w:cs="OpenSymbol"/>
+    </w:rPr>
+  </w:style>
+  <w:style w:type="character" w:styleId="ListLabel11">
+    <w:name w:val="ListLabel 11"/>
+    <w:qFormat/>
+    <w:rPr>
+      <w:rFonts w:cs="OpenSymbol"/>
+    </w:rPr>
+  </w:style>
+  <w:style w:type="character" w:styleId="ListLabel12">
+    <w:name w:val="ListLabel 12"/>
+    <w:qFormat/>
+    <w:rPr>
+      <w:rFonts w:cs="OpenSymbol"/>
+    </w:rPr>
+  </w:style>
+  <w:style w:type="character" w:styleId="ListLabel13">
+    <w:name w:val="ListLabel 13"/>
+    <w:qFormat/>
+    <w:rPr>
+      <w:rFonts w:cs="OpenSymbol"/>
+    </w:rPr>
+  </w:style>
+  <w:style w:type="character" w:styleId="ListLabel14">
+    <w:name w:val="ListLabel 14"/>
+    <w:qFormat/>
+    <w:rPr>
+      <w:rFonts w:cs="OpenSymbol"/>
+    </w:rPr>
+  </w:style>
+  <w:style w:type="character" w:styleId="ListLabel15">
+    <w:name w:val="ListLabel 15"/>
+    <w:qFormat/>
+    <w:rPr>
+      <w:rFonts w:cs="OpenSymbol"/>
+    </w:rPr>
+  </w:style>
+  <w:style w:type="character" w:styleId="ListLabel16">
+    <w:name w:val="ListLabel 16"/>
+    <w:qFormat/>
+    <w:rPr>
+      <w:rFonts w:cs="OpenSymbol"/>
+    </w:rPr>
+  </w:style>
+  <w:style w:type="character" w:styleId="ListLabel17">
+    <w:name w:val="ListLabel 17"/>
+    <w:qFormat/>
+    <w:rPr>
+      <w:rFonts w:cs="OpenSymbol"/>
+    </w:rPr>
+  </w:style>
+  <w:style w:type="character" w:styleId="ListLabel18">
+    <w:name w:val="ListLabel 18"/>
+    <w:qFormat/>
+    <w:rPr>
+      <w:rFonts w:cs="OpenSymbol"/>
+    </w:rPr>
+  </w:style>
+  <w:style w:type="character" w:styleId="Testosorgente">
+    <w:name w:val="Testo sorgente"/>
+    <w:qFormat/>
+    <w:rPr>
+      <w:rFonts w:ascii="Liberation Mono" w:hAnsi="Liberation Mono" w:eastAsia="Liberation Mono" w:cs="Liberation Mono"/>
+    </w:rPr>
+  </w:style>
   <w:style w:type="paragraph" w:styleId="Titolo">
     <w:name w:val="Titolo"/>
     <w:basedOn w:val="Normal"/>

</xml_diff>